<commit_message>
TFS 13644 – Incorporate a follow-up process for eCoaching submissions
git-tfs-id: [https://tfs.omnicloud.local/tfs/cco%20program/]$/eCoaching_V2;C43314
</commit_message>
<xml_diff>
--- a/Design/DD/ETL/CCO_eCoaching_Log_CoachingSummary_Report_ETL_DD.docx
+++ b/Design/DD/ETL/CCO_eCoaching_Log_CoachingSummary_Report_ETL_DD.docx
@@ -332,22 +332,22 @@
                 <w:rFonts w:ascii="Times New Roman" w:hAnsi="Times New Roman"/>
               </w:rPr>
             </w:pPr>
-            <w:ins w:id="1" w:author="Palacherla, Susmitha C (NONUS)" w:date="2019-07-10T16:54:00Z">
+            <w:del w:id="1" w:author="Palacherla, Susmitha C (NONUS)" w:date="2019-09-09T13:07:00Z">
               <w:r>
                 <w:rPr>
                   <w:rFonts w:ascii="Times New Roman (PCL6)" w:hAnsi="Times New Roman (PCL6)"/>
                 </w:rPr>
-                <w:t>07/10/2019</w:t>
+                <w:delText>07/10/2019</w:delText>
+              </w:r>
+            </w:del>
+            <w:ins w:id="2" w:author="Palacherla, Susmitha C (NONUS)" w:date="2019-09-09T13:07:00Z">
+              <w:r>
+                <w:rPr>
+                  <w:rFonts w:ascii="Times New Roman (PCL6)" w:hAnsi="Times New Roman (PCL6)"/>
+                </w:rPr>
+                <w:t>09/09/2019</w:t>
               </w:r>
             </w:ins>
-            <w:del w:id="2" w:author="Palacherla, Susmitha C (NONUS)" w:date="2019-07-10T16:54:00Z">
-              <w:r>
-                <w:rPr>
-                  <w:rFonts w:ascii="Times New Roman" w:hAnsi="Times New Roman"/>
-                </w:rPr>
-                <w:delText>04/02/2019</w:delText>
-              </w:r>
-            </w:del>
           </w:p>
         </w:tc>
         <w:tc>
@@ -386,20 +386,20 @@
                 <w:rFonts w:ascii="Times New Roman" w:hAnsi="Times New Roman"/>
               </w:rPr>
             </w:pPr>
-            <w:ins w:id="3" w:author="Palacherla, Susmitha C (NONUS)" w:date="2019-07-10T16:54:00Z">
+            <w:ins w:id="3" w:author="Palacherla, Susmitha C (NONUS)" w:date="2019-09-09T13:14:00Z">
               <w:r>
                 <w:rPr>
                   <w:rFonts w:ascii="Times New Roman (PCL6)" w:hAnsi="Times New Roman (PCL6)"/>
                 </w:rPr>
-                <w:t>TFS 14706 - Switch smtpout.gdit.com to ironport.maximus.com</w:t>
+                <w:t>TFS 13644 – Incorporate a follow-up process for eCoaching submissions</w:t>
               </w:r>
             </w:ins>
-            <w:del w:id="4" w:author="Palacherla, Susmitha C (NONUS)" w:date="2019-07-10T16:54:00Z">
+            <w:del w:id="4" w:author="Palacherla, Susmitha C (NONUS)" w:date="2019-09-09T13:14:00Z">
               <w:r>
                 <w:rPr>
-                  <w:rFonts w:ascii="Times New Roman" w:hAnsi="Times New Roman"/>
+                  <w:rFonts w:ascii="Times New Roman (PCL6)" w:hAnsi="Times New Roman (PCL6)"/>
                 </w:rPr>
-                <w:delText>TFS 13333- Reporting changes to support Quality Now.</w:delText>
+                <w:delText>TFS 14706 - Switch smtpout.gdit.com to ironport.maximus.com</w:delText>
               </w:r>
             </w:del>
           </w:p>
@@ -1262,11 +1262,9 @@
               <w:ind w:left="0"/>
               <w:jc w:val="left"/>
             </w:pPr>
-            <w:ins w:id="5" w:author="Palacherla, Susmitha C (NONUS)" w:date="2019-07-10T16:54:00Z">
-              <w:r>
-                <w:t>07/10/2019</w:t>
-              </w:r>
-            </w:ins>
+            <w:r>
+              <w:t>07/10/2019</w:t>
+            </w:r>
           </w:p>
         </w:tc>
         <w:tc>
@@ -1279,11 +1277,9 @@
               <w:ind w:left="0"/>
               <w:jc w:val="left"/>
             </w:pPr>
-            <w:ins w:id="6" w:author="Palacherla, Susmitha C (NONUS)" w:date="2019-07-10T16:54:00Z">
-              <w:r>
-                <w:t>TFS 14706 - Switch smtpout.gdit.com to ironport.maximus.com</w:t>
-              </w:r>
-            </w:ins>
+            <w:r>
+              <w:t>TFS 14706 - Switch smtpout.gdit.com to ironport.maximus.com</w:t>
+            </w:r>
           </w:p>
         </w:tc>
         <w:tc>
@@ -1296,49 +1292,62 @@
               <w:ind w:left="0"/>
               <w:jc w:val="left"/>
             </w:pPr>
-            <w:ins w:id="7" w:author="Palacherla, Susmitha C (NONUS)" w:date="2019-07-10T16:54:00Z">
+            <w:r>
+              <w:t>Susmitha Palacherla</w:t>
+            </w:r>
+          </w:p>
+        </w:tc>
+      </w:tr>
+      <w:tr>
+        <w:tc>
+          <w:tcPr>
+            <w:tcW w:w="1440" w:type="dxa"/>
+          </w:tcPr>
+          <w:p>
+            <w:pPr>
+              <w:pStyle w:val="hdr1"/>
+              <w:ind w:left="0"/>
+              <w:jc w:val="left"/>
+            </w:pPr>
+            <w:ins w:id="5" w:author="Palacherla, Susmitha C (NONUS)" w:date="2019-09-09T13:15:00Z">
+              <w:r>
+                <w:t>09/09/2019</w:t>
+              </w:r>
+            </w:ins>
+          </w:p>
+        </w:tc>
+        <w:tc>
+          <w:tcPr>
+            <w:tcW w:w="5238" w:type="dxa"/>
+          </w:tcPr>
+          <w:p>
+            <w:pPr>
+              <w:pStyle w:val="hdr1"/>
+              <w:ind w:left="0"/>
+              <w:jc w:val="left"/>
+            </w:pPr>
+            <w:ins w:id="6" w:author="Palacherla, Susmitha C (NONUS)" w:date="2019-09-09T13:15:00Z">
+              <w:r>
+                <w:t>TFS 13644 – Incorporate a follow-up process for eCoaching submissions</w:t>
+              </w:r>
+            </w:ins>
+          </w:p>
+        </w:tc>
+        <w:tc>
+          <w:tcPr>
+            <w:tcW w:w="2790" w:type="dxa"/>
+          </w:tcPr>
+          <w:p>
+            <w:pPr>
+              <w:pStyle w:val="hdr1"/>
+              <w:ind w:left="0"/>
+              <w:jc w:val="left"/>
+            </w:pPr>
+            <w:ins w:id="7" w:author="Palacherla, Susmitha C (NONUS)" w:date="2019-09-09T13:15:00Z">
               <w:r>
                 <w:t>Susmitha Palacherla</w:t>
               </w:r>
             </w:ins>
-          </w:p>
-        </w:tc>
-      </w:tr>
-      <w:tr>
-        <w:tc>
-          <w:tcPr>
-            <w:tcW w:w="1440" w:type="dxa"/>
-          </w:tcPr>
-          <w:p>
-            <w:pPr>
-              <w:pStyle w:val="hdr1"/>
-              <w:ind w:left="0"/>
-              <w:jc w:val="left"/>
-            </w:pPr>
-          </w:p>
-        </w:tc>
-        <w:tc>
-          <w:tcPr>
-            <w:tcW w:w="5238" w:type="dxa"/>
-          </w:tcPr>
-          <w:p>
-            <w:pPr>
-              <w:pStyle w:val="hdr1"/>
-              <w:ind w:left="0"/>
-              <w:jc w:val="left"/>
-            </w:pPr>
-          </w:p>
-        </w:tc>
-        <w:tc>
-          <w:tcPr>
-            <w:tcW w:w="2790" w:type="dxa"/>
-          </w:tcPr>
-          <w:p>
-            <w:pPr>
-              <w:pStyle w:val="hdr1"/>
-              <w:ind w:left="0"/>
-              <w:jc w:val="left"/>
-            </w:pPr>
           </w:p>
         </w:tc>
       </w:tr>
@@ -12762,15 +12771,10 @@
     <w:p>
       <w:pPr>
         <w:ind w:left="2880"/>
-        <w:rPr>
-          <w:ins w:id="46" w:author="Palacherla, Susmitha C (NONUS)" w:date="2019-07-10T17:05:00Z"/>
-        </w:rPr>
-      </w:pPr>
-      <w:ins w:id="47" w:author="Palacherla, Susmitha C (NONUS)" w:date="2019-07-10T17:05:00Z">
-        <w:r>
-          <w:t>ironport.maximus.com</w:t>
-        </w:r>
-      </w:ins>
+      </w:pPr>
+      <w:r>
+        <w:t>ironport.maximus.com</w:t>
+      </w:r>
     </w:p>
     <w:p>
       <w:pPr>
@@ -12786,15 +12790,6 @@
           <w:sz w:val="24"/>
           <w:szCs w:val="24"/>
         </w:rPr>
-        <w:pPrChange w:id="48" w:author="Palacherla, Susmitha C (NONUS)" w:date="2019-07-10T17:05:00Z">
-          <w:pPr>
-            <w:widowControl w:val="0"/>
-            <w:autoSpaceDE w:val="0"/>
-            <w:autoSpaceDN w:val="0"/>
-            <w:adjustRightInd w:val="0"/>
-            <w:spacing w:after="0" w:line="240" w:lineRule="auto"/>
-          </w:pPr>
-        </w:pPrChange>
       </w:pPr>
     </w:p>
     <w:p>
@@ -12812,49 +12807,6 @@
           <w:szCs w:val="24"/>
         </w:rPr>
       </w:pPr>
-      <w:del w:id="49" w:author="Palacherla, Susmitha C (NONUS)" w:date="2019-07-10T17:05:00Z">
-        <w:r>
-          <w:rPr>
-            <w:rFonts w:ascii="Times New Roman" w:hAnsi="Times New Roman"/>
-            <w:noProof/>
-          </w:rPr>
-          <w:drawing>
-            <wp:inline distT="0" distB="0" distL="0" distR="0" wp14:anchorId="1A2ABC02" wp14:editId="54440F1A">
-              <wp:extent cx="2377440" cy="1371600"/>
-              <wp:effectExtent l="0" t="0" r="3810" b="0"/>
-              <wp:docPr id="4" name="Picture 4"/>
-              <wp:cNvGraphicFramePr>
-                <a:graphicFrameLocks xmlns:a="http://schemas.openxmlformats.org/drawingml/2006/main" noChangeAspect="1"/>
-              </wp:cNvGraphicFramePr>
-              <a:graphic xmlns:a="http://schemas.openxmlformats.org/drawingml/2006/main">
-                <a:graphicData uri="http://schemas.openxmlformats.org/drawingml/2006/picture">
-                  <pic:pic xmlns:pic="http://schemas.openxmlformats.org/drawingml/2006/picture">
-                    <pic:nvPicPr>
-                      <pic:cNvPr id="1" name=""/>
-                      <pic:cNvPicPr/>
-                    </pic:nvPicPr>
-                    <pic:blipFill>
-                      <a:blip r:embed="rId30"/>
-                      <a:stretch>
-                        <a:fillRect/>
-                      </a:stretch>
-                    </pic:blipFill>
-                    <pic:spPr>
-                      <a:xfrm>
-                        <a:off x="0" y="0"/>
-                        <a:ext cx="2377440" cy="1371600"/>
-                      </a:xfrm>
-                      <a:prstGeom prst="rect">
-                        <a:avLst/>
-                      </a:prstGeom>
-                    </pic:spPr>
-                  </pic:pic>
-                </a:graphicData>
-              </a:graphic>
-            </wp:inline>
-          </w:drawing>
-        </w:r>
-      </w:del>
     </w:p>
     <w:p>
       <w:pPr>
@@ -13125,7 +13077,7 @@
           <w:szCs w:val="24"/>
         </w:rPr>
       </w:pPr>
-      <w:bookmarkStart w:id="50" w:name="_Toc495484433"/>
+      <w:bookmarkStart w:id="46" w:name="_Toc495484433"/>
       <w:r>
         <w:rPr>
           <w:rFonts w:ascii="Times New Roman" w:hAnsi="Times New Roman" w:cs="Times New Roman"/>
@@ -13142,7 +13094,7 @@
         </w:rPr>
         <w:t>ackage Content</w:t>
       </w:r>
-      <w:bookmarkEnd w:id="50"/>
+      <w:bookmarkEnd w:id="46"/>
     </w:p>
     <w:p>
       <w:pPr>
@@ -13176,7 +13128,7 @@
                     <pic:cNvPicPr/>
                   </pic:nvPicPr>
                   <pic:blipFill>
-                    <a:blip r:embed="rId31"/>
+                    <a:blip r:embed="rId30"/>
                     <a:stretch>
                       <a:fillRect/>
                     </a:stretch>
@@ -18066,6 +18018,76 @@
                   <wp:extent cx="2276475" cy="3495675"/>
                   <wp:effectExtent l="0" t="0" r="9525" b="9525"/>
                   <wp:docPr id="53" name="Picture 53"/>
+                  <wp:cNvGraphicFramePr>
+                    <a:graphicFrameLocks xmlns:a="http://schemas.openxmlformats.org/drawingml/2006/main" noChangeAspect="1"/>
+                  </wp:cNvGraphicFramePr>
+                  <a:graphic xmlns:a="http://schemas.openxmlformats.org/drawingml/2006/main">
+                    <a:graphicData uri="http://schemas.openxmlformats.org/drawingml/2006/picture">
+                      <pic:pic xmlns:pic="http://schemas.openxmlformats.org/drawingml/2006/picture">
+                        <pic:nvPicPr>
+                          <pic:cNvPr id="1" name=""/>
+                          <pic:cNvPicPr/>
+                        </pic:nvPicPr>
+                        <pic:blipFill>
+                          <a:blip r:embed="rId31"/>
+                          <a:stretch>
+                            <a:fillRect/>
+                          </a:stretch>
+                        </pic:blipFill>
+                        <pic:spPr>
+                          <a:xfrm>
+                            <a:off x="0" y="0"/>
+                            <a:ext cx="2276475" cy="3495675"/>
+                          </a:xfrm>
+                          <a:prstGeom prst="rect">
+                            <a:avLst/>
+                          </a:prstGeom>
+                        </pic:spPr>
+                      </pic:pic>
+                    </a:graphicData>
+                  </a:graphic>
+                </wp:inline>
+              </w:drawing>
+            </w:r>
+          </w:p>
+          <w:p>
+            <w:pPr>
+              <w:pStyle w:val="ListParagraph"/>
+              <w:numPr>
+                <w:ilvl w:val="0"/>
+                <w:numId w:val="41"/>
+              </w:numPr>
+              <w:rPr>
+                <w:rFonts w:ascii="Times New Roman" w:hAnsi="Times New Roman"/>
+                <w:b/>
+              </w:rPr>
+            </w:pPr>
+            <w:r>
+              <w:rPr>
+                <w:rFonts w:ascii="Times New Roman" w:hAnsi="Times New Roman"/>
+                <w:b/>
+              </w:rPr>
+              <w:t>OLE DB Source</w:t>
+            </w:r>
+          </w:p>
+          <w:p>
+            <w:pPr>
+              <w:rPr>
+                <w:rFonts w:ascii="Times New Roman" w:hAnsi="Times New Roman"/>
+                <w:b/>
+              </w:rPr>
+            </w:pPr>
+            <w:r>
+              <w:rPr>
+                <w:rFonts w:ascii="Times New Roman" w:hAnsi="Times New Roman"/>
+                <w:noProof/>
+              </w:rPr>
+              <w:lastRenderedPageBreak/>
+              <w:drawing>
+                <wp:inline distT="0" distB="0" distL="0" distR="0" wp14:anchorId="6810BDE6" wp14:editId="5C118E25">
+                  <wp:extent cx="5234940" cy="3611880"/>
+                  <wp:effectExtent l="0" t="0" r="3810" b="7620"/>
+                  <wp:docPr id="54" name="Picture 54"/>
                   <wp:cNvGraphicFramePr>
                     <a:graphicFrameLocks xmlns:a="http://schemas.openxmlformats.org/drawingml/2006/main" noChangeAspect="1"/>
                   </wp:cNvGraphicFramePr>
@@ -18085,7 +18107,7 @@
                         <pic:spPr>
                           <a:xfrm>
                             <a:off x="0" y="0"/>
-                            <a:ext cx="2276475" cy="3495675"/>
+                            <a:ext cx="5234940" cy="3611880"/>
                           </a:xfrm>
                           <a:prstGeom prst="rect">
                             <a:avLst/>
@@ -18100,29 +18122,9 @@
           </w:p>
           <w:p>
             <w:pPr>
-              <w:pStyle w:val="ListParagraph"/>
-              <w:numPr>
-                <w:ilvl w:val="0"/>
-                <w:numId w:val="41"/>
-              </w:numPr>
-              <w:rPr>
-                <w:rFonts w:ascii="Times New Roman" w:hAnsi="Times New Roman"/>
-                <w:b/>
-              </w:rPr>
-            </w:pPr>
-            <w:r>
-              <w:rPr>
-                <w:rFonts w:ascii="Times New Roman" w:hAnsi="Times New Roman"/>
-                <w:b/>
-              </w:rPr>
-              <w:t>OLE DB Source</w:t>
-            </w:r>
-          </w:p>
-          <w:p>
-            <w:pPr>
-              <w:rPr>
-                <w:rFonts w:ascii="Times New Roman" w:hAnsi="Times New Roman"/>
-                <w:b/>
+              <w:rPr>
+                <w:rFonts w:ascii="Times New Roman" w:hAnsi="Times New Roman"/>
+                <w:noProof/>
               </w:rPr>
             </w:pPr>
             <w:r>
@@ -18132,10 +18134,10 @@
               </w:rPr>
               <w:lastRenderedPageBreak/>
               <w:drawing>
-                <wp:inline distT="0" distB="0" distL="0" distR="0" wp14:anchorId="6810BDE6" wp14:editId="5C118E25">
-                  <wp:extent cx="5234940" cy="3611880"/>
-                  <wp:effectExtent l="0" t="0" r="3810" b="7620"/>
-                  <wp:docPr id="54" name="Picture 54"/>
+                <wp:inline distT="0" distB="0" distL="0" distR="0" wp14:anchorId="4EE1E80B" wp14:editId="33F127DA">
+                  <wp:extent cx="5234940" cy="5452745"/>
+                  <wp:effectExtent l="0" t="0" r="3810" b="0"/>
+                  <wp:docPr id="55" name="Picture 55"/>
                   <wp:cNvGraphicFramePr>
                     <a:graphicFrameLocks xmlns:a="http://schemas.openxmlformats.org/drawingml/2006/main" noChangeAspect="1"/>
                   </wp:cNvGraphicFramePr>
@@ -18155,7 +18157,7 @@
                         <pic:spPr>
                           <a:xfrm>
                             <a:off x="0" y="0"/>
-                            <a:ext cx="5234940" cy="3611880"/>
+                            <a:ext cx="5234940" cy="5452745"/>
                           </a:xfrm>
                           <a:prstGeom prst="rect">
                             <a:avLst/>
@@ -18167,14 +18169,13 @@
                 </wp:inline>
               </w:drawing>
             </w:r>
-          </w:p>
-          <w:p>
-            <w:pPr>
-              <w:rPr>
-                <w:rFonts w:ascii="Times New Roman" w:hAnsi="Times New Roman"/>
-                <w:noProof/>
-              </w:rPr>
-            </w:pPr>
+            <w:r>
+              <w:rPr>
+                <w:rFonts w:ascii="Times New Roman" w:hAnsi="Times New Roman"/>
+                <w:noProof/>
+              </w:rPr>
+              <w:t xml:space="preserve"> </w:t>
+            </w:r>
             <w:r>
               <w:rPr>
                 <w:rFonts w:ascii="Times New Roman" w:hAnsi="Times New Roman"/>
@@ -18182,10 +18183,10 @@
               </w:rPr>
               <w:lastRenderedPageBreak/>
               <w:drawing>
-                <wp:inline distT="0" distB="0" distL="0" distR="0" wp14:anchorId="4EE1E80B" wp14:editId="33F127DA">
-                  <wp:extent cx="5234940" cy="5452745"/>
-                  <wp:effectExtent l="0" t="0" r="3810" b="0"/>
-                  <wp:docPr id="55" name="Picture 55"/>
+                <wp:inline distT="0" distB="0" distL="0" distR="0" wp14:anchorId="70EE7F09" wp14:editId="63096836">
+                  <wp:extent cx="5234940" cy="4377055"/>
+                  <wp:effectExtent l="0" t="0" r="3810" b="4445"/>
+                  <wp:docPr id="56" name="Picture 56"/>
                   <wp:cNvGraphicFramePr>
                     <a:graphicFrameLocks xmlns:a="http://schemas.openxmlformats.org/drawingml/2006/main" noChangeAspect="1"/>
                   </wp:cNvGraphicFramePr>
@@ -18205,7 +18206,7 @@
                         <pic:spPr>
                           <a:xfrm>
                             <a:off x="0" y="0"/>
-                            <a:ext cx="5234940" cy="5452745"/>
+                            <a:ext cx="5234940" cy="4377055"/>
                           </a:xfrm>
                           <a:prstGeom prst="rect">
                             <a:avLst/>
@@ -18217,13 +18218,34 @@
                 </wp:inline>
               </w:drawing>
             </w:r>
-            <w:r>
-              <w:rPr>
-                <w:rFonts w:ascii="Times New Roman" w:hAnsi="Times New Roman"/>
-                <w:noProof/>
-              </w:rPr>
-              <w:t xml:space="preserve"> </w:t>
-            </w:r>
+          </w:p>
+          <w:p>
+            <w:pPr>
+              <w:pStyle w:val="ListParagraph"/>
+              <w:numPr>
+                <w:ilvl w:val="0"/>
+                <w:numId w:val="41"/>
+              </w:numPr>
+              <w:rPr>
+                <w:rFonts w:ascii="Times New Roman" w:hAnsi="Times New Roman"/>
+                <w:b/>
+              </w:rPr>
+            </w:pPr>
+            <w:r>
+              <w:rPr>
+                <w:rFonts w:ascii="Times New Roman" w:hAnsi="Times New Roman"/>
+                <w:b/>
+              </w:rPr>
+              <w:t>Data Conversion</w:t>
+            </w:r>
+          </w:p>
+          <w:p>
+            <w:pPr>
+              <w:rPr>
+                <w:rFonts w:ascii="Times New Roman" w:hAnsi="Times New Roman"/>
+                <w:b/>
+              </w:rPr>
+            </w:pPr>
             <w:r>
               <w:rPr>
                 <w:rFonts w:ascii="Times New Roman" w:hAnsi="Times New Roman"/>
@@ -18231,10 +18253,10 @@
               </w:rPr>
               <w:lastRenderedPageBreak/>
               <w:drawing>
-                <wp:inline distT="0" distB="0" distL="0" distR="0" wp14:anchorId="70EE7F09" wp14:editId="63096836">
-                  <wp:extent cx="5234940" cy="4377055"/>
-                  <wp:effectExtent l="0" t="0" r="3810" b="4445"/>
-                  <wp:docPr id="56" name="Picture 56"/>
+                <wp:inline distT="0" distB="0" distL="0" distR="0" wp14:anchorId="487344F8" wp14:editId="043B458F">
+                  <wp:extent cx="5234940" cy="7052310"/>
+                  <wp:effectExtent l="0" t="0" r="3810" b="0"/>
+                  <wp:docPr id="57" name="Picture 57"/>
                   <wp:cNvGraphicFramePr>
                     <a:graphicFrameLocks xmlns:a="http://schemas.openxmlformats.org/drawingml/2006/main" noChangeAspect="1"/>
                   </wp:cNvGraphicFramePr>
@@ -18254,7 +18276,7 @@
                         <pic:spPr>
                           <a:xfrm>
                             <a:off x="0" y="0"/>
-                            <a:ext cx="5234940" cy="4377055"/>
+                            <a:ext cx="5234940" cy="7052310"/>
                           </a:xfrm>
                           <a:prstGeom prst="rect">
                             <a:avLst/>
@@ -18266,34 +18288,13 @@
                 </wp:inline>
               </w:drawing>
             </w:r>
-          </w:p>
-          <w:p>
-            <w:pPr>
-              <w:pStyle w:val="ListParagraph"/>
-              <w:numPr>
-                <w:ilvl w:val="0"/>
-                <w:numId w:val="41"/>
-              </w:numPr>
-              <w:rPr>
-                <w:rFonts w:ascii="Times New Roman" w:hAnsi="Times New Roman"/>
-                <w:b/>
-              </w:rPr>
-            </w:pPr>
-            <w:r>
-              <w:rPr>
-                <w:rFonts w:ascii="Times New Roman" w:hAnsi="Times New Roman"/>
-                <w:b/>
-              </w:rPr>
-              <w:t>Data Conversion</w:t>
-            </w:r>
-          </w:p>
-          <w:p>
-            <w:pPr>
-              <w:rPr>
-                <w:rFonts w:ascii="Times New Roman" w:hAnsi="Times New Roman"/>
-                <w:b/>
-              </w:rPr>
-            </w:pPr>
+            <w:r>
+              <w:rPr>
+                <w:rFonts w:ascii="Times New Roman" w:hAnsi="Times New Roman"/>
+                <w:noProof/>
+              </w:rPr>
+              <w:t xml:space="preserve"> </w:t>
+            </w:r>
             <w:r>
               <w:rPr>
                 <w:rFonts w:ascii="Times New Roman" w:hAnsi="Times New Roman"/>
@@ -18301,10 +18302,10 @@
               </w:rPr>
               <w:lastRenderedPageBreak/>
               <w:drawing>
-                <wp:inline distT="0" distB="0" distL="0" distR="0" wp14:anchorId="487344F8" wp14:editId="043B458F">
-                  <wp:extent cx="5234940" cy="7052310"/>
+                <wp:inline distT="0" distB="0" distL="0" distR="0" wp14:anchorId="2F3B6151" wp14:editId="74DCA0F4">
+                  <wp:extent cx="5234940" cy="2762250"/>
                   <wp:effectExtent l="0" t="0" r="3810" b="0"/>
-                  <wp:docPr id="57" name="Picture 57"/>
+                  <wp:docPr id="58" name="Picture 58"/>
                   <wp:cNvGraphicFramePr>
                     <a:graphicFrameLocks xmlns:a="http://schemas.openxmlformats.org/drawingml/2006/main" noChangeAspect="1"/>
                   </wp:cNvGraphicFramePr>
@@ -18324,7 +18325,7 @@
                         <pic:spPr>
                           <a:xfrm>
                             <a:off x="0" y="0"/>
-                            <a:ext cx="5234940" cy="7052310"/>
+                            <a:ext cx="5234940" cy="2762250"/>
                           </a:xfrm>
                           <a:prstGeom prst="rect">
                             <a:avLst/>
@@ -18336,24 +18337,44 @@
                 </wp:inline>
               </w:drawing>
             </w:r>
-            <w:r>
-              <w:rPr>
-                <w:rFonts w:ascii="Times New Roman" w:hAnsi="Times New Roman"/>
-                <w:noProof/>
-              </w:rPr>
-              <w:t xml:space="preserve"> </w:t>
-            </w:r>
-            <w:r>
-              <w:rPr>
-                <w:rFonts w:ascii="Times New Roman" w:hAnsi="Times New Roman"/>
-                <w:noProof/>
-              </w:rPr>
-              <w:lastRenderedPageBreak/>
+          </w:p>
+          <w:p>
+            <w:pPr>
+              <w:pStyle w:val="ListParagraph"/>
+              <w:numPr>
+                <w:ilvl w:val="0"/>
+                <w:numId w:val="41"/>
+              </w:numPr>
+              <w:rPr>
+                <w:rFonts w:ascii="Times New Roman" w:hAnsi="Times New Roman"/>
+                <w:b/>
+              </w:rPr>
+            </w:pPr>
+            <w:r>
+              <w:rPr>
+                <w:rFonts w:ascii="Times New Roman" w:hAnsi="Times New Roman"/>
+                <w:b/>
+              </w:rPr>
+              <w:t>Derived Column</w:t>
+            </w:r>
+          </w:p>
+          <w:p>
+            <w:pPr>
+              <w:rPr>
+                <w:rFonts w:ascii="Times New Roman" w:hAnsi="Times New Roman"/>
+                <w:b/>
+              </w:rPr>
+            </w:pPr>
+            <w:r>
+              <w:rPr>
+                <w:rFonts w:ascii="Times New Roman" w:hAnsi="Times New Roman"/>
+                <w:noProof/>
+              </w:rPr>
               <w:drawing>
-                <wp:inline distT="0" distB="0" distL="0" distR="0" wp14:anchorId="2F3B6151" wp14:editId="74DCA0F4">
-                  <wp:extent cx="5234940" cy="2762250"/>
+                <wp:inline distT="0" distB="0" distL="0" distR="0" wp14:anchorId="443FBD65" wp14:editId="3817F67C">
+                  <wp:extent cx="5234940" cy="534035"/>
                   <wp:effectExtent l="0" t="0" r="3810" b="0"/>
-                  <wp:docPr id="58" name="Picture 58"/>
+                  <wp:docPr id="59" name="Picture 59"/>
                   <wp:cNvGraphicFramePr>
                     <a:graphicFrameLocks xmlns:a="http://schemas.openxmlformats.org/drawingml/2006/main" noChangeAspect="1"/>
                   </wp:cNvGraphicFramePr>
@@ -18373,7 +18394,7 @@
                         <pic:spPr>
                           <a:xfrm>
                             <a:off x="0" y="0"/>
-                            <a:ext cx="5234940" cy="2762250"/>
+                            <a:ext cx="5234940" cy="534035"/>
                           </a:xfrm>
                           <a:prstGeom prst="rect">
                             <a:avLst/>
@@ -18388,11 +18409,20 @@
           </w:p>
           <w:p>
             <w:pPr>
+              <w:rPr>
+                <w:rFonts w:ascii="Times New Roman" w:hAnsi="Times New Roman"/>
+                <w:b/>
+              </w:rPr>
+            </w:pPr>
+          </w:p>
+          <w:p>
+            <w:pPr>
               <w:pStyle w:val="ListParagraph"/>
               <w:numPr>
                 <w:ilvl w:val="0"/>
                 <w:numId w:val="41"/>
               </w:numPr>
+              <w:spacing w:after="0"/>
               <w:rPr>
                 <w:rFonts w:ascii="Times New Roman" w:hAnsi="Times New Roman"/>
                 <w:b/>
@@ -18403,7 +18433,22 @@
                 <w:rFonts w:ascii="Times New Roman" w:hAnsi="Times New Roman"/>
                 <w:b/>
               </w:rPr>
-              <w:t>Derived Column</w:t>
+              <w:t>File Destination</w:t>
+            </w:r>
+          </w:p>
+          <w:p>
+            <w:pPr>
+              <w:spacing w:after="0"/>
+              <w:ind w:left="360"/>
+              <w:rPr>
+                <w:rFonts w:ascii="Times New Roman" w:hAnsi="Times New Roman"/>
+              </w:rPr>
+            </w:pPr>
+            <w:r>
+              <w:rPr>
+                <w:rFonts w:ascii="Times New Roman" w:hAnsi="Times New Roman"/>
+              </w:rPr>
+              <w:t>Connection Manager</w:t>
             </w:r>
           </w:p>
           <w:p>
@@ -18419,10 +18464,10 @@
                 <w:noProof/>
               </w:rPr>
               <w:drawing>
-                <wp:inline distT="0" distB="0" distL="0" distR="0" wp14:anchorId="443FBD65" wp14:editId="3817F67C">
-                  <wp:extent cx="5234940" cy="534035"/>
+                <wp:inline distT="0" distB="0" distL="0" distR="0" wp14:anchorId="5225BFB8" wp14:editId="78AA6345">
+                  <wp:extent cx="5234940" cy="1739265"/>
                   <wp:effectExtent l="0" t="0" r="3810" b="0"/>
-                  <wp:docPr id="59" name="Picture 59"/>
+                  <wp:docPr id="60" name="Picture 60"/>
                   <wp:cNvGraphicFramePr>
                     <a:graphicFrameLocks xmlns:a="http://schemas.openxmlformats.org/drawingml/2006/main" noChangeAspect="1"/>
                   </wp:cNvGraphicFramePr>
@@ -18442,7 +18487,7 @@
                         <pic:spPr>
                           <a:xfrm>
                             <a:off x="0" y="0"/>
-                            <a:ext cx="5234940" cy="534035"/>
+                            <a:ext cx="5234940" cy="1739265"/>
                           </a:xfrm>
                           <a:prstGeom prst="rect">
                             <a:avLst/>
@@ -18465,39 +18510,19 @@
           </w:p>
           <w:p>
             <w:pPr>
-              <w:pStyle w:val="ListParagraph"/>
-              <w:numPr>
-                <w:ilvl w:val="0"/>
-                <w:numId w:val="41"/>
-              </w:numPr>
-              <w:spacing w:after="0"/>
               <w:rPr>
                 <w:rFonts w:ascii="Times New Roman" w:hAnsi="Times New Roman"/>
                 <w:b/>
               </w:rPr>
             </w:pPr>
-            <w:r>
+          </w:p>
+          <w:p>
+            <w:pPr>
               <w:rPr>
                 <w:rFonts w:ascii="Times New Roman" w:hAnsi="Times New Roman"/>
                 <w:b/>
               </w:rPr>
-              <w:t>File Destination</w:t>
-            </w:r>
-          </w:p>
-          <w:p>
-            <w:pPr>
-              <w:spacing w:after="0"/>
-              <w:ind w:left="360"/>
-              <w:rPr>
-                <w:rFonts w:ascii="Times New Roman" w:hAnsi="Times New Roman"/>
-              </w:rPr>
-            </w:pPr>
-            <w:r>
-              <w:rPr>
-                <w:rFonts w:ascii="Times New Roman" w:hAnsi="Times New Roman"/>
-              </w:rPr>
-              <w:t>Connection Manager</w:t>
-            </w:r>
+            </w:pPr>
           </w:p>
           <w:p>
             <w:pPr>
@@ -18506,16 +18531,31 @@
                 <w:b/>
               </w:rPr>
             </w:pPr>
+          </w:p>
+          <w:p>
+            <w:pPr>
+              <w:rPr>
+                <w:rFonts w:ascii="Times New Roman" w:hAnsi="Times New Roman"/>
+                <w:b/>
+              </w:rPr>
+            </w:pPr>
+            <w:r>
+              <w:rPr>
+                <w:rFonts w:ascii="Times New Roman" w:hAnsi="Times New Roman"/>
+              </w:rPr>
+              <w:lastRenderedPageBreak/>
+              <w:t>Mappings</w:t>
+            </w:r>
             <w:r>
               <w:rPr>
                 <w:rFonts w:ascii="Times New Roman" w:hAnsi="Times New Roman"/>
                 <w:noProof/>
               </w:rPr>
               <w:drawing>
-                <wp:inline distT="0" distB="0" distL="0" distR="0" wp14:anchorId="5225BFB8" wp14:editId="78AA6345">
-                  <wp:extent cx="5234940" cy="1739265"/>
-                  <wp:effectExtent l="0" t="0" r="3810" b="0"/>
-                  <wp:docPr id="60" name="Picture 60"/>
+                <wp:inline distT="0" distB="0" distL="0" distR="0" wp14:anchorId="26001C21" wp14:editId="41F3EA5F">
+                  <wp:extent cx="5234940" cy="5057775"/>
+                  <wp:effectExtent l="0" t="0" r="3810" b="9525"/>
+                  <wp:docPr id="61" name="Picture 61"/>
                   <wp:cNvGraphicFramePr>
                     <a:graphicFrameLocks xmlns:a="http://schemas.openxmlformats.org/drawingml/2006/main" noChangeAspect="1"/>
                   </wp:cNvGraphicFramePr>
@@ -18535,7 +18575,7 @@
                         <pic:spPr>
                           <a:xfrm>
                             <a:off x="0" y="0"/>
-                            <a:ext cx="5234940" cy="1739265"/>
+                            <a:ext cx="5234940" cy="5057775"/>
                           </a:xfrm>
                           <a:prstGeom prst="rect">
                             <a:avLst/>
@@ -18555,55 +18595,17 @@
                 <w:b/>
               </w:rPr>
             </w:pPr>
-          </w:p>
-          <w:p>
-            <w:pPr>
-              <w:rPr>
-                <w:rFonts w:ascii="Times New Roman" w:hAnsi="Times New Roman"/>
-                <w:b/>
-              </w:rPr>
-            </w:pPr>
-          </w:p>
-          <w:p>
-            <w:pPr>
-              <w:rPr>
-                <w:rFonts w:ascii="Times New Roman" w:hAnsi="Times New Roman"/>
-                <w:b/>
-              </w:rPr>
-            </w:pPr>
-          </w:p>
-          <w:p>
-            <w:pPr>
-              <w:rPr>
-                <w:rFonts w:ascii="Times New Roman" w:hAnsi="Times New Roman"/>
-                <w:b/>
-              </w:rPr>
-            </w:pPr>
-          </w:p>
-          <w:p>
-            <w:pPr>
-              <w:rPr>
-                <w:rFonts w:ascii="Times New Roman" w:hAnsi="Times New Roman"/>
-                <w:b/>
-              </w:rPr>
-            </w:pPr>
-            <w:r>
-              <w:rPr>
-                <w:rFonts w:ascii="Times New Roman" w:hAnsi="Times New Roman"/>
+            <w:r>
+              <w:rPr>
+                <w:rFonts w:ascii="Times New Roman" w:hAnsi="Times New Roman"/>
+                <w:noProof/>
               </w:rPr>
               <w:lastRenderedPageBreak/>
-              <w:t>Mappings</w:t>
-            </w:r>
-            <w:r>
-              <w:rPr>
-                <w:rFonts w:ascii="Times New Roman" w:hAnsi="Times New Roman"/>
-                <w:noProof/>
-              </w:rPr>
               <w:drawing>
-                <wp:inline distT="0" distB="0" distL="0" distR="0" wp14:anchorId="26001C21" wp14:editId="41F3EA5F">
-                  <wp:extent cx="5234940" cy="5057775"/>
-                  <wp:effectExtent l="0" t="0" r="3810" b="9525"/>
-                  <wp:docPr id="61" name="Picture 61"/>
+                <wp:inline distT="0" distB="0" distL="0" distR="0" wp14:anchorId="69C01C4D" wp14:editId="315C3C1F">
+                  <wp:extent cx="5234940" cy="4778375"/>
+                  <wp:effectExtent l="0" t="0" r="3810" b="3175"/>
+                  <wp:docPr id="63" name="Picture 63"/>
                   <wp:cNvGraphicFramePr>
                     <a:graphicFrameLocks xmlns:a="http://schemas.openxmlformats.org/drawingml/2006/main" noChangeAspect="1"/>
                   </wp:cNvGraphicFramePr>
@@ -18623,7 +18625,7 @@
                         <pic:spPr>
                           <a:xfrm>
                             <a:off x="0" y="0"/>
-                            <a:ext cx="5234940" cy="5057775"/>
+                            <a:ext cx="5234940" cy="4778375"/>
                           </a:xfrm>
                           <a:prstGeom prst="rect">
                             <a:avLst/>
@@ -18643,17 +18645,94 @@
                 <w:b/>
               </w:rPr>
             </w:pPr>
-            <w:r>
-              <w:rPr>
-                <w:rFonts w:ascii="Times New Roman" w:hAnsi="Times New Roman"/>
-                <w:noProof/>
-              </w:rPr>
-              <w:lastRenderedPageBreak/>
+          </w:p>
+        </w:tc>
+      </w:tr>
+      <w:tr>
+        <w:tc>
+          <w:tcPr>
+            <w:tcW w:w="535" w:type="dxa"/>
+          </w:tcPr>
+          <w:p>
+            <w:pPr>
+              <w:rPr>
+                <w:rFonts w:ascii="Times New Roman" w:hAnsi="Times New Roman"/>
+                <w:b/>
+              </w:rPr>
+            </w:pPr>
+          </w:p>
+        </w:tc>
+        <w:tc>
+          <w:tcPr>
+            <w:tcW w:w="8550" w:type="dxa"/>
+          </w:tcPr>
+          <w:p>
+            <w:pPr>
+              <w:rPr>
+                <w:rFonts w:ascii="Times New Roman" w:hAnsi="Times New Roman"/>
+                <w:b/>
+              </w:rPr>
+            </w:pPr>
+          </w:p>
+        </w:tc>
+      </w:tr>
+      <w:tr>
+        <w:tc>
+          <w:tcPr>
+            <w:tcW w:w="535" w:type="dxa"/>
+          </w:tcPr>
+          <w:p>
+            <w:pPr>
+              <w:rPr>
+                <w:rFonts w:ascii="Times New Roman" w:hAnsi="Times New Roman"/>
+                <w:b/>
+              </w:rPr>
+            </w:pPr>
+            <w:r>
+              <w:rPr>
+                <w:rFonts w:ascii="Times New Roman" w:hAnsi="Times New Roman"/>
+                <w:b/>
+              </w:rPr>
+              <w:t>3a.</w:t>
+            </w:r>
+          </w:p>
+        </w:tc>
+        <w:tc>
+          <w:tcPr>
+            <w:tcW w:w="8550" w:type="dxa"/>
+          </w:tcPr>
+          <w:p>
+            <w:pPr>
+              <w:rPr>
+                <w:rFonts w:ascii="Times New Roman" w:hAnsi="Times New Roman"/>
+                <w:b/>
+              </w:rPr>
+            </w:pPr>
+            <w:r>
+              <w:rPr>
+                <w:rFonts w:ascii="Times New Roman" w:hAnsi="Times New Roman"/>
+                <w:b/>
+              </w:rPr>
+              <w:t>Send Mail Task</w:t>
+            </w:r>
+          </w:p>
+          <w:p>
+            <w:pPr>
+              <w:rPr>
+                <w:rFonts w:ascii="Times New Roman" w:hAnsi="Times New Roman"/>
+                <w:b/>
+              </w:rPr>
+            </w:pPr>
+            <w:r>
+              <w:rPr>
+                <w:rFonts w:ascii="Times New Roman" w:hAnsi="Times New Roman"/>
+                <w:noProof/>
+              </w:rPr>
               <w:drawing>
-                <wp:inline distT="0" distB="0" distL="0" distR="0" wp14:anchorId="69C01C4D" wp14:editId="315C3C1F">
-                  <wp:extent cx="5234940" cy="4778375"/>
-                  <wp:effectExtent l="0" t="0" r="3810" b="3175"/>
-                  <wp:docPr id="63" name="Picture 63"/>
+                <wp:inline distT="0" distB="0" distL="0" distR="0" wp14:anchorId="7FED7175" wp14:editId="432C755A">
+                  <wp:extent cx="5234940" cy="529590"/>
+                  <wp:effectExtent l="0" t="0" r="3810" b="3810"/>
+                  <wp:docPr id="64" name="Picture 64"/>
                   <wp:cNvGraphicFramePr>
                     <a:graphicFrameLocks xmlns:a="http://schemas.openxmlformats.org/drawingml/2006/main" noChangeAspect="1"/>
                   </wp:cNvGraphicFramePr>
@@ -18673,7 +18752,7 @@
                         <pic:spPr>
                           <a:xfrm>
                             <a:off x="0" y="0"/>
-                            <a:ext cx="5234940" cy="4778375"/>
+                            <a:ext cx="5234940" cy="529590"/>
                           </a:xfrm>
                           <a:prstGeom prst="rect">
                             <a:avLst/>
@@ -18693,94 +18772,17 @@
                 <w:b/>
               </w:rPr>
             </w:pPr>
-          </w:p>
-        </w:tc>
-      </w:tr>
-      <w:tr>
-        <w:tc>
-          <w:tcPr>
-            <w:tcW w:w="535" w:type="dxa"/>
-          </w:tcPr>
-          <w:p>
-            <w:pPr>
-              <w:rPr>
-                <w:rFonts w:ascii="Times New Roman" w:hAnsi="Times New Roman"/>
-                <w:b/>
-              </w:rPr>
-            </w:pPr>
-          </w:p>
-        </w:tc>
-        <w:tc>
-          <w:tcPr>
-            <w:tcW w:w="8550" w:type="dxa"/>
-          </w:tcPr>
-          <w:p>
-            <w:pPr>
-              <w:rPr>
-                <w:rFonts w:ascii="Times New Roman" w:hAnsi="Times New Roman"/>
-                <w:b/>
-              </w:rPr>
-            </w:pPr>
-          </w:p>
-        </w:tc>
-      </w:tr>
-      <w:tr>
-        <w:tc>
-          <w:tcPr>
-            <w:tcW w:w="535" w:type="dxa"/>
-          </w:tcPr>
-          <w:p>
-            <w:pPr>
-              <w:rPr>
-                <w:rFonts w:ascii="Times New Roman" w:hAnsi="Times New Roman"/>
-                <w:b/>
-              </w:rPr>
-            </w:pPr>
-            <w:r>
-              <w:rPr>
-                <w:rFonts w:ascii="Times New Roman" w:hAnsi="Times New Roman"/>
-                <w:b/>
-              </w:rPr>
-              <w:t>3a.</w:t>
-            </w:r>
-          </w:p>
-        </w:tc>
-        <w:tc>
-          <w:tcPr>
-            <w:tcW w:w="8550" w:type="dxa"/>
-          </w:tcPr>
-          <w:p>
-            <w:pPr>
-              <w:rPr>
-                <w:rFonts w:ascii="Times New Roman" w:hAnsi="Times New Roman"/>
-                <w:b/>
-              </w:rPr>
-            </w:pPr>
-            <w:r>
-              <w:rPr>
-                <w:rFonts w:ascii="Times New Roman" w:hAnsi="Times New Roman"/>
-                <w:b/>
-              </w:rPr>
-              <w:t>Send Mail Task</w:t>
-            </w:r>
-          </w:p>
-          <w:p>
-            <w:pPr>
-              <w:rPr>
-                <w:rFonts w:ascii="Times New Roman" w:hAnsi="Times New Roman"/>
-                <w:b/>
-              </w:rPr>
-            </w:pPr>
-            <w:r>
-              <w:rPr>
-                <w:rFonts w:ascii="Times New Roman" w:hAnsi="Times New Roman"/>
-                <w:noProof/>
-              </w:rPr>
+            <w:r>
+              <w:rPr>
+                <w:rFonts w:ascii="Times New Roman" w:hAnsi="Times New Roman"/>
+                <w:noProof/>
+              </w:rPr>
+              <w:lastRenderedPageBreak/>
               <w:drawing>
-                <wp:inline distT="0" distB="0" distL="0" distR="0" wp14:anchorId="7FED7175" wp14:editId="432C755A">
-                  <wp:extent cx="5234940" cy="529590"/>
-                  <wp:effectExtent l="0" t="0" r="3810" b="3810"/>
-                  <wp:docPr id="64" name="Picture 64"/>
+                <wp:inline distT="0" distB="0" distL="0" distR="0" wp14:anchorId="112E19AF" wp14:editId="6E1A7C90">
+                  <wp:extent cx="5234940" cy="2341880"/>
+                  <wp:effectExtent l="0" t="0" r="3810" b="1270"/>
+                  <wp:docPr id="65" name="Picture 65"/>
                   <wp:cNvGraphicFramePr>
                     <a:graphicFrameLocks xmlns:a="http://schemas.openxmlformats.org/drawingml/2006/main" noChangeAspect="1"/>
                   </wp:cNvGraphicFramePr>
@@ -18800,7 +18802,7 @@
                         <pic:spPr>
                           <a:xfrm>
                             <a:off x="0" y="0"/>
-                            <a:ext cx="5234940" cy="529590"/>
+                            <a:ext cx="5234940" cy="2341880"/>
                           </a:xfrm>
                           <a:prstGeom prst="rect">
                             <a:avLst/>
@@ -18825,12 +18827,11 @@
                 <w:rFonts w:ascii="Times New Roman" w:hAnsi="Times New Roman"/>
                 <w:noProof/>
               </w:rPr>
-              <w:lastRenderedPageBreak/>
               <w:drawing>
-                <wp:inline distT="0" distB="0" distL="0" distR="0" wp14:anchorId="112E19AF" wp14:editId="6E1A7C90">
-                  <wp:extent cx="5234940" cy="2341880"/>
-                  <wp:effectExtent l="0" t="0" r="3810" b="1270"/>
-                  <wp:docPr id="65" name="Picture 65"/>
+                <wp:inline distT="0" distB="0" distL="0" distR="0" wp14:anchorId="14C41DC1" wp14:editId="5D97F4D1">
+                  <wp:extent cx="5234940" cy="1951990"/>
+                  <wp:effectExtent l="0" t="0" r="3810" b="0"/>
+                  <wp:docPr id="67" name="Picture 67"/>
                   <wp:cNvGraphicFramePr>
                     <a:graphicFrameLocks xmlns:a="http://schemas.openxmlformats.org/drawingml/2006/main" noChangeAspect="1"/>
                   </wp:cNvGraphicFramePr>
@@ -18850,55 +18851,6 @@
                         <pic:spPr>
                           <a:xfrm>
                             <a:off x="0" y="0"/>
-                            <a:ext cx="5234940" cy="2341880"/>
-                          </a:xfrm>
-                          <a:prstGeom prst="rect">
-                            <a:avLst/>
-                          </a:prstGeom>
-                        </pic:spPr>
-                      </pic:pic>
-                    </a:graphicData>
-                  </a:graphic>
-                </wp:inline>
-              </w:drawing>
-            </w:r>
-          </w:p>
-          <w:p>
-            <w:pPr>
-              <w:rPr>
-                <w:rFonts w:ascii="Times New Roman" w:hAnsi="Times New Roman"/>
-                <w:b/>
-              </w:rPr>
-            </w:pPr>
-            <w:r>
-              <w:rPr>
-                <w:rFonts w:ascii="Times New Roman" w:hAnsi="Times New Roman"/>
-                <w:noProof/>
-              </w:rPr>
-              <w:drawing>
-                <wp:inline distT="0" distB="0" distL="0" distR="0" wp14:anchorId="14C41DC1" wp14:editId="5D97F4D1">
-                  <wp:extent cx="5234940" cy="1951990"/>
-                  <wp:effectExtent l="0" t="0" r="3810" b="0"/>
-                  <wp:docPr id="67" name="Picture 67"/>
-                  <wp:cNvGraphicFramePr>
-                    <a:graphicFrameLocks xmlns:a="http://schemas.openxmlformats.org/drawingml/2006/main" noChangeAspect="1"/>
-                  </wp:cNvGraphicFramePr>
-                  <a:graphic xmlns:a="http://schemas.openxmlformats.org/drawingml/2006/main">
-                    <a:graphicData uri="http://schemas.openxmlformats.org/drawingml/2006/picture">
-                      <pic:pic xmlns:pic="http://schemas.openxmlformats.org/drawingml/2006/picture">
-                        <pic:nvPicPr>
-                          <pic:cNvPr id="1" name=""/>
-                          <pic:cNvPicPr/>
-                        </pic:nvPicPr>
-                        <pic:blipFill>
-                          <a:blip r:embed="rId44"/>
-                          <a:stretch>
-                            <a:fillRect/>
-                          </a:stretch>
-                        </pic:blipFill>
-                        <pic:spPr>
-                          <a:xfrm>
-                            <a:off x="0" y="0"/>
                             <a:ext cx="5234940" cy="1951990"/>
                           </a:xfrm>
                           <a:prstGeom prst="rect">
@@ -18978,6 +18930,7 @@
           <w:p>
             <w:pPr>
               <w:rPr>
+                <w:ins w:id="47" w:author="Palacherla, Susmitha C (NONUS)" w:date="2019-09-09T13:34:00Z"/>
                 <w:rFonts w:ascii="Times New Roman" w:hAnsi="Times New Roman"/>
                 <w:b/>
               </w:rPr>
@@ -19001,8 +18954,198 @@
                 <w:rFonts w:ascii="Times New Roman" w:hAnsi="Times New Roman"/>
                 <w:b/>
               </w:rPr>
-              <w:t xml:space="preserve"> similar to 3, 3a for respective Modules (Supervisor, Quality, LSA, Training)</w:t>
-            </w:r>
+              <w:t xml:space="preserve"> similar to 3, 3a for respective Modules (Supervisor, Quality, LSA, Training</w:t>
+            </w:r>
+            <w:ins w:id="48" w:author="Palacherla, Susmitha C (NONUS)" w:date="2019-09-09T13:32:00Z">
+              <w:r>
+                <w:rPr>
+                  <w:rFonts w:ascii="Times New Roman" w:hAnsi="Times New Roman"/>
+                  <w:b/>
+                </w:rPr>
+                <w:t xml:space="preserve"> and CSR QN Report</w:t>
+              </w:r>
+            </w:ins>
+            <w:r>
+              <w:rPr>
+                <w:rFonts w:ascii="Times New Roman" w:hAnsi="Times New Roman"/>
+                <w:b/>
+              </w:rPr>
+              <w:t>)</w:t>
+            </w:r>
+          </w:p>
+          <w:p>
+            <w:pPr>
+              <w:rPr>
+                <w:ins w:id="49" w:author="Palacherla, Susmitha C (NONUS)" w:date="2019-09-09T13:34:00Z"/>
+                <w:rFonts w:ascii="Times New Roman" w:hAnsi="Times New Roman"/>
+                <w:b/>
+              </w:rPr>
+            </w:pPr>
+            <w:ins w:id="50" w:author="Palacherla, Susmitha C (NONUS)" w:date="2019-09-09T13:34:00Z">
+              <w:r>
+                <w:rPr>
+                  <w:rFonts w:ascii="Times New Roman" w:hAnsi="Times New Roman"/>
+                  <w:b/>
+                </w:rPr>
+                <w:t>*Exception for step 8, CSR QN Report Data Conversion</w:t>
+              </w:r>
+            </w:ins>
+          </w:p>
+          <w:p>
+            <w:pPr>
+              <w:rPr>
+                <w:ins w:id="51" w:author="Palacherla, Susmitha C (NONUS)" w:date="2019-09-09T13:34:00Z"/>
+                <w:rFonts w:ascii="Times New Roman" w:hAnsi="Times New Roman"/>
+                <w:b/>
+              </w:rPr>
+            </w:pPr>
+            <w:ins w:id="52" w:author="Palacherla, Susmitha C (NONUS)" w:date="2019-09-09T13:34:00Z">
+              <w:r>
+                <w:rPr>
+                  <w:noProof/>
+                </w:rPr>
+                <w:lastRenderedPageBreak/>
+                <w:drawing>
+                  <wp:inline distT="0" distB="0" distL="0" distR="0" wp14:anchorId="071981AB" wp14:editId="65962BC9">
+                    <wp:extent cx="2743200" cy="3364992"/>
+                    <wp:effectExtent l="0" t="0" r="0" b="6985"/>
+                    <wp:docPr id="1" name="Picture 1"/>
+                    <wp:cNvGraphicFramePr>
+                      <a:graphicFrameLocks xmlns:a="http://schemas.openxmlformats.org/drawingml/2006/main" noChangeAspect="1"/>
+                    </wp:cNvGraphicFramePr>
+                    <a:graphic xmlns:a="http://schemas.openxmlformats.org/drawingml/2006/main">
+                      <a:graphicData uri="http://schemas.openxmlformats.org/drawingml/2006/picture">
+                        <pic:pic xmlns:pic="http://schemas.openxmlformats.org/drawingml/2006/picture">
+                          <pic:nvPicPr>
+                            <pic:cNvPr id="1" name=""/>
+                            <pic:cNvPicPr/>
+                          </pic:nvPicPr>
+                          <pic:blipFill>
+                            <a:blip r:embed="rId44"/>
+                            <a:stretch>
+                              <a:fillRect/>
+                            </a:stretch>
+                          </pic:blipFill>
+                          <pic:spPr>
+                            <a:xfrm>
+                              <a:off x="0" y="0"/>
+                              <a:ext cx="2743200" cy="3364992"/>
+                            </a:xfrm>
+                            <a:prstGeom prst="rect">
+                              <a:avLst/>
+                            </a:prstGeom>
+                          </pic:spPr>
+                        </pic:pic>
+                      </a:graphicData>
+                    </a:graphic>
+                  </wp:inline>
+                </w:drawing>
+              </w:r>
+            </w:ins>
+          </w:p>
+          <w:p>
+            <w:pPr>
+              <w:rPr>
+                <w:ins w:id="53" w:author="Palacherla, Susmitha C (NONUS)" w:date="2019-09-09T13:36:00Z"/>
+                <w:rFonts w:ascii="Times New Roman" w:hAnsi="Times New Roman"/>
+                <w:b/>
+              </w:rPr>
+            </w:pPr>
+            <w:ins w:id="54" w:author="Palacherla, Susmitha C (NONUS)" w:date="2019-09-09T13:36:00Z">
+              <w:r>
+                <w:rPr>
+                  <w:noProof/>
+                </w:rPr>
+                <w:drawing>
+                  <wp:inline distT="0" distB="0" distL="0" distR="0" wp14:anchorId="5BE0C6C4" wp14:editId="47FBB8EB">
+                    <wp:extent cx="2743200" cy="3246120"/>
+                    <wp:effectExtent l="0" t="0" r="0" b="0"/>
+                    <wp:docPr id="5" name="Picture 5"/>
+                    <wp:cNvGraphicFramePr>
+                      <a:graphicFrameLocks xmlns:a="http://schemas.openxmlformats.org/drawingml/2006/main" noChangeAspect="1"/>
+                    </wp:cNvGraphicFramePr>
+                    <a:graphic xmlns:a="http://schemas.openxmlformats.org/drawingml/2006/main">
+                      <a:graphicData uri="http://schemas.openxmlformats.org/drawingml/2006/picture">
+                        <pic:pic xmlns:pic="http://schemas.openxmlformats.org/drawingml/2006/picture">
+                          <pic:nvPicPr>
+                            <pic:cNvPr id="1" name=""/>
+                            <pic:cNvPicPr/>
+                          </pic:nvPicPr>
+                          <pic:blipFill>
+                            <a:blip r:embed="rId45"/>
+                            <a:stretch>
+                              <a:fillRect/>
+                            </a:stretch>
+                          </pic:blipFill>
+                          <pic:spPr>
+                            <a:xfrm>
+                              <a:off x="0" y="0"/>
+                              <a:ext cx="2743200" cy="3246120"/>
+                            </a:xfrm>
+                            <a:prstGeom prst="rect">
+                              <a:avLst/>
+                            </a:prstGeom>
+                          </pic:spPr>
+                        </pic:pic>
+                      </a:graphicData>
+                    </a:graphic>
+                  </wp:inline>
+                </w:drawing>
+              </w:r>
+            </w:ins>
+          </w:p>
+          <w:p>
+            <w:pPr>
+              <w:rPr>
+                <w:rFonts w:ascii="Times New Roman" w:hAnsi="Times New Roman"/>
+                <w:b/>
+              </w:rPr>
+            </w:pPr>
+            <w:bookmarkStart w:id="55" w:name="_GoBack"/>
+            <w:ins w:id="56" w:author="Palacherla, Susmitha C (NONUS)" w:date="2019-09-09T13:37:00Z">
+              <w:r>
+                <w:rPr>
+                  <w:noProof/>
+                </w:rPr>
+                <w:lastRenderedPageBreak/>
+                <w:drawing>
+                  <wp:inline distT="0" distB="0" distL="0" distR="0" wp14:anchorId="3FE3FB3D" wp14:editId="5090A672">
+                    <wp:extent cx="2743200" cy="1088136"/>
+                    <wp:effectExtent l="0" t="0" r="0" b="0"/>
+                    <wp:docPr id="6" name="Picture 6"/>
+                    <wp:cNvGraphicFramePr>
+                      <a:graphicFrameLocks xmlns:a="http://schemas.openxmlformats.org/drawingml/2006/main" noChangeAspect="1"/>
+                    </wp:cNvGraphicFramePr>
+                    <a:graphic xmlns:a="http://schemas.openxmlformats.org/drawingml/2006/main">
+                      <a:graphicData uri="http://schemas.openxmlformats.org/drawingml/2006/picture">
+                        <pic:pic xmlns:pic="http://schemas.openxmlformats.org/drawingml/2006/picture">
+                          <pic:nvPicPr>
+                            <pic:cNvPr id="1" name=""/>
+                            <pic:cNvPicPr/>
+                          </pic:nvPicPr>
+                          <pic:blipFill>
+                            <a:blip r:embed="rId46"/>
+                            <a:stretch>
+                              <a:fillRect/>
+                            </a:stretch>
+                          </pic:blipFill>
+                          <pic:spPr>
+                            <a:xfrm>
+                              <a:off x="0" y="0"/>
+                              <a:ext cx="2743200" cy="1088136"/>
+                            </a:xfrm>
+                            <a:prstGeom prst="rect">
+                              <a:avLst/>
+                            </a:prstGeom>
+                          </pic:spPr>
+                        </pic:pic>
+                      </a:graphicData>
+                    </a:graphic>
+                  </wp:inline>
+                </w:drawing>
+              </w:r>
+            </w:ins>
+            <w:bookmarkEnd w:id="55"/>
           </w:p>
         </w:tc>
       </w:tr>
@@ -19107,523 +19250,11 @@
               <w:rPr>
                 <w:noProof/>
               </w:rPr>
-              <w:lastRenderedPageBreak/>
               <w:drawing>
                 <wp:inline distT="0" distB="0" distL="0" distR="0" wp14:anchorId="7B32F09B" wp14:editId="0C6C9A67">
                   <wp:extent cx="5292090" cy="1721485"/>
                   <wp:effectExtent l="0" t="0" r="3810" b="0"/>
                   <wp:docPr id="2" name="Picture 2"/>
-                  <wp:cNvGraphicFramePr>
-                    <a:graphicFrameLocks xmlns:a="http://schemas.openxmlformats.org/drawingml/2006/main" noChangeAspect="1"/>
-                  </wp:cNvGraphicFramePr>
-                  <a:graphic xmlns:a="http://schemas.openxmlformats.org/drawingml/2006/main">
-                    <a:graphicData uri="http://schemas.openxmlformats.org/drawingml/2006/picture">
-                      <pic:pic xmlns:pic="http://schemas.openxmlformats.org/drawingml/2006/picture">
-                        <pic:nvPicPr>
-                          <pic:cNvPr id="1" name=""/>
-                          <pic:cNvPicPr/>
-                        </pic:nvPicPr>
-                        <pic:blipFill>
-                          <a:blip r:embed="rId45"/>
-                          <a:stretch>
-                            <a:fillRect/>
-                          </a:stretch>
-                        </pic:blipFill>
-                        <pic:spPr>
-                          <a:xfrm>
-                            <a:off x="0" y="0"/>
-                            <a:ext cx="5292090" cy="1721485"/>
-                          </a:xfrm>
-                          <a:prstGeom prst="rect">
-                            <a:avLst/>
-                          </a:prstGeom>
-                        </pic:spPr>
-                      </pic:pic>
-                    </a:graphicData>
-                  </a:graphic>
-                </wp:inline>
-              </w:drawing>
-            </w:r>
-          </w:p>
-          <w:p>
-            <w:pPr>
-              <w:autoSpaceDE w:val="0"/>
-              <w:autoSpaceDN w:val="0"/>
-              <w:adjustRightInd w:val="0"/>
-              <w:spacing w:after="0" w:line="240" w:lineRule="auto"/>
-              <w:rPr>
-                <w:rFonts w:ascii="Consolas" w:hAnsi="Consolas" w:cs="Consolas"/>
-                <w:color w:val="000000"/>
-                <w:sz w:val="19"/>
-                <w:szCs w:val="19"/>
-              </w:rPr>
-            </w:pPr>
-            <w:r>
-              <w:rPr>
-                <w:rFonts w:ascii="Consolas" w:hAnsi="Consolas" w:cs="Consolas"/>
-                <w:color w:val="0000FF"/>
-                <w:sz w:val="19"/>
-                <w:szCs w:val="19"/>
-              </w:rPr>
-              <w:t>public</w:t>
-            </w:r>
-            <w:r>
-              <w:rPr>
-                <w:rFonts w:ascii="Consolas" w:hAnsi="Consolas" w:cs="Consolas"/>
-                <w:color w:val="000000"/>
-                <w:sz w:val="19"/>
-                <w:szCs w:val="19"/>
-              </w:rPr>
-              <w:t xml:space="preserve"> </w:t>
-            </w:r>
-            <w:r>
-              <w:rPr>
-                <w:rFonts w:ascii="Consolas" w:hAnsi="Consolas" w:cs="Consolas"/>
-                <w:color w:val="0000FF"/>
-                <w:sz w:val="19"/>
-                <w:szCs w:val="19"/>
-              </w:rPr>
-              <w:t>void</w:t>
-            </w:r>
-            <w:r>
-              <w:rPr>
-                <w:rFonts w:ascii="Consolas" w:hAnsi="Consolas" w:cs="Consolas"/>
-                <w:color w:val="000000"/>
-                <w:sz w:val="19"/>
-                <w:szCs w:val="19"/>
-              </w:rPr>
-              <w:t xml:space="preserve"> Main()</w:t>
-            </w:r>
-          </w:p>
-          <w:p>
-            <w:pPr>
-              <w:autoSpaceDE w:val="0"/>
-              <w:autoSpaceDN w:val="0"/>
-              <w:adjustRightInd w:val="0"/>
-              <w:spacing w:after="0" w:line="240" w:lineRule="auto"/>
-              <w:rPr>
-                <w:rFonts w:ascii="Consolas" w:hAnsi="Consolas" w:cs="Consolas"/>
-                <w:color w:val="000000"/>
-                <w:sz w:val="19"/>
-                <w:szCs w:val="19"/>
-              </w:rPr>
-            </w:pPr>
-            <w:r>
-              <w:rPr>
-                <w:rFonts w:ascii="Consolas" w:hAnsi="Consolas" w:cs="Consolas"/>
-                <w:color w:val="000000"/>
-                <w:sz w:val="19"/>
-                <w:szCs w:val="19"/>
-              </w:rPr>
-              <w:tab/>
-            </w:r>
-            <w:r>
-              <w:rPr>
-                <w:rFonts w:ascii="Consolas" w:hAnsi="Consolas" w:cs="Consolas"/>
-                <w:color w:val="000000"/>
-                <w:sz w:val="19"/>
-                <w:szCs w:val="19"/>
-              </w:rPr>
-              <w:tab/>
-              <w:t>{</w:t>
-            </w:r>
-          </w:p>
-          <w:p>
-            <w:pPr>
-              <w:autoSpaceDE w:val="0"/>
-              <w:autoSpaceDN w:val="0"/>
-              <w:adjustRightInd w:val="0"/>
-              <w:spacing w:after="0" w:line="240" w:lineRule="auto"/>
-              <w:rPr>
-                <w:rFonts w:ascii="Consolas" w:hAnsi="Consolas" w:cs="Consolas"/>
-                <w:color w:val="000000"/>
-                <w:sz w:val="19"/>
-                <w:szCs w:val="19"/>
-              </w:rPr>
-            </w:pPr>
-            <w:r>
-              <w:rPr>
-                <w:rFonts w:ascii="Consolas" w:hAnsi="Consolas" w:cs="Consolas"/>
-                <w:color w:val="000000"/>
-                <w:sz w:val="19"/>
-                <w:szCs w:val="19"/>
-              </w:rPr>
-              <w:t xml:space="preserve">            </w:t>
-            </w:r>
-            <w:r>
-              <w:rPr>
-                <w:rFonts w:ascii="Consolas" w:hAnsi="Consolas" w:cs="Consolas"/>
-                <w:color w:val="008000"/>
-                <w:sz w:val="19"/>
-                <w:szCs w:val="19"/>
-              </w:rPr>
-              <w:t>// TODO: Add your code here</w:t>
-            </w:r>
-          </w:p>
-          <w:p>
-            <w:pPr>
-              <w:autoSpaceDE w:val="0"/>
-              <w:autoSpaceDN w:val="0"/>
-              <w:adjustRightInd w:val="0"/>
-              <w:spacing w:after="0" w:line="240" w:lineRule="auto"/>
-              <w:rPr>
-                <w:rFonts w:ascii="Consolas" w:hAnsi="Consolas" w:cs="Consolas"/>
-                <w:color w:val="000000"/>
-                <w:sz w:val="19"/>
-                <w:szCs w:val="19"/>
-              </w:rPr>
-            </w:pPr>
-            <w:r>
-              <w:rPr>
-                <w:rFonts w:ascii="Consolas" w:hAnsi="Consolas" w:cs="Consolas"/>
-                <w:color w:val="000000"/>
-                <w:sz w:val="19"/>
-                <w:szCs w:val="19"/>
-              </w:rPr>
-              <w:t xml:space="preserve">            </w:t>
-            </w:r>
-            <w:r>
-              <w:rPr>
-                <w:rFonts w:ascii="Consolas" w:hAnsi="Consolas" w:cs="Consolas"/>
-                <w:color w:val="008000"/>
-                <w:sz w:val="19"/>
-                <w:szCs w:val="19"/>
-              </w:rPr>
-              <w:t>// Sleep for 90 seconds  (*1000)</w:t>
-            </w:r>
-          </w:p>
-          <w:p>
-            <w:pPr>
-              <w:autoSpaceDE w:val="0"/>
-              <w:autoSpaceDN w:val="0"/>
-              <w:adjustRightInd w:val="0"/>
-              <w:spacing w:after="0" w:line="240" w:lineRule="auto"/>
-              <w:rPr>
-                <w:rFonts w:ascii="Consolas" w:hAnsi="Consolas" w:cs="Consolas"/>
-                <w:color w:val="000000"/>
-                <w:sz w:val="19"/>
-                <w:szCs w:val="19"/>
-              </w:rPr>
-            </w:pPr>
-            <w:r>
-              <w:rPr>
-                <w:rFonts w:ascii="Consolas" w:hAnsi="Consolas" w:cs="Consolas"/>
-                <w:color w:val="000000"/>
-                <w:sz w:val="19"/>
-                <w:szCs w:val="19"/>
-              </w:rPr>
-              <w:t xml:space="preserve">            </w:t>
-            </w:r>
-            <w:proofErr w:type="spellStart"/>
-            <w:r>
-              <w:rPr>
-                <w:rFonts w:ascii="Consolas" w:hAnsi="Consolas" w:cs="Consolas"/>
-                <w:color w:val="000000"/>
-                <w:sz w:val="19"/>
-                <w:szCs w:val="19"/>
-              </w:rPr>
-              <w:t>System.Threading.</w:t>
-            </w:r>
-            <w:r>
-              <w:rPr>
-                <w:rFonts w:ascii="Consolas" w:hAnsi="Consolas" w:cs="Consolas"/>
-                <w:color w:val="2B91AF"/>
-                <w:sz w:val="19"/>
-                <w:szCs w:val="19"/>
-              </w:rPr>
-              <w:t>Thread</w:t>
-            </w:r>
-            <w:r>
-              <w:rPr>
-                <w:rFonts w:ascii="Consolas" w:hAnsi="Consolas" w:cs="Consolas"/>
-                <w:color w:val="000000"/>
-                <w:sz w:val="19"/>
-                <w:szCs w:val="19"/>
-              </w:rPr>
-              <w:t>.Sleep</w:t>
-            </w:r>
-            <w:proofErr w:type="spellEnd"/>
-            <w:r>
-              <w:rPr>
-                <w:rFonts w:ascii="Consolas" w:hAnsi="Consolas" w:cs="Consolas"/>
-                <w:color w:val="000000"/>
-                <w:sz w:val="19"/>
-                <w:szCs w:val="19"/>
-              </w:rPr>
-              <w:t>(90000);</w:t>
-            </w:r>
-          </w:p>
-          <w:p>
-            <w:pPr>
-              <w:autoSpaceDE w:val="0"/>
-              <w:autoSpaceDN w:val="0"/>
-              <w:adjustRightInd w:val="0"/>
-              <w:spacing w:after="0" w:line="240" w:lineRule="auto"/>
-              <w:rPr>
-                <w:rFonts w:ascii="Consolas" w:hAnsi="Consolas" w:cs="Consolas"/>
-                <w:color w:val="000000"/>
-                <w:sz w:val="19"/>
-                <w:szCs w:val="19"/>
-              </w:rPr>
-            </w:pPr>
-            <w:r>
-              <w:rPr>
-                <w:rFonts w:ascii="Consolas" w:hAnsi="Consolas" w:cs="Consolas"/>
-                <w:color w:val="000000"/>
-                <w:sz w:val="19"/>
-                <w:szCs w:val="19"/>
-              </w:rPr>
-              <w:t xml:space="preserve">            </w:t>
-            </w:r>
-            <w:proofErr w:type="spellStart"/>
-            <w:r>
-              <w:rPr>
-                <w:rFonts w:ascii="Consolas" w:hAnsi="Consolas" w:cs="Consolas"/>
-                <w:color w:val="000000"/>
-                <w:sz w:val="19"/>
-                <w:szCs w:val="19"/>
-              </w:rPr>
-              <w:t>Dts.TaskResult</w:t>
-            </w:r>
-            <w:proofErr w:type="spellEnd"/>
-            <w:r>
-              <w:rPr>
-                <w:rFonts w:ascii="Consolas" w:hAnsi="Consolas" w:cs="Consolas"/>
-                <w:color w:val="000000"/>
-                <w:sz w:val="19"/>
-                <w:szCs w:val="19"/>
-              </w:rPr>
-              <w:t xml:space="preserve"> = (</w:t>
-            </w:r>
-            <w:r>
-              <w:rPr>
-                <w:rFonts w:ascii="Consolas" w:hAnsi="Consolas" w:cs="Consolas"/>
-                <w:color w:val="0000FF"/>
-                <w:sz w:val="19"/>
-                <w:szCs w:val="19"/>
-              </w:rPr>
-              <w:t>int</w:t>
-            </w:r>
-            <w:r>
-              <w:rPr>
-                <w:rFonts w:ascii="Consolas" w:hAnsi="Consolas" w:cs="Consolas"/>
-                <w:color w:val="000000"/>
-                <w:sz w:val="19"/>
-                <w:szCs w:val="19"/>
-              </w:rPr>
-              <w:t>)</w:t>
-            </w:r>
-            <w:proofErr w:type="spellStart"/>
-            <w:r>
-              <w:rPr>
-                <w:rFonts w:ascii="Consolas" w:hAnsi="Consolas" w:cs="Consolas"/>
-                <w:color w:val="2B91AF"/>
-                <w:sz w:val="19"/>
-                <w:szCs w:val="19"/>
-              </w:rPr>
-              <w:t>ScriptResults</w:t>
-            </w:r>
-            <w:r>
-              <w:rPr>
-                <w:rFonts w:ascii="Consolas" w:hAnsi="Consolas" w:cs="Consolas"/>
-                <w:color w:val="000000"/>
-                <w:sz w:val="19"/>
-                <w:szCs w:val="19"/>
-              </w:rPr>
-              <w:t>.Success</w:t>
-            </w:r>
-            <w:proofErr w:type="spellEnd"/>
-            <w:r>
-              <w:rPr>
-                <w:rFonts w:ascii="Consolas" w:hAnsi="Consolas" w:cs="Consolas"/>
-                <w:color w:val="000000"/>
-                <w:sz w:val="19"/>
-                <w:szCs w:val="19"/>
-              </w:rPr>
-              <w:t>;</w:t>
-            </w:r>
-          </w:p>
-          <w:p>
-            <w:pPr>
-              <w:rPr>
-                <w:rFonts w:ascii="Times New Roman" w:hAnsi="Times New Roman"/>
-                <w:b/>
-              </w:rPr>
-            </w:pPr>
-            <w:r>
-              <w:rPr>
-                <w:rFonts w:ascii="Consolas" w:hAnsi="Consolas" w:cs="Consolas"/>
-                <w:color w:val="000000"/>
-                <w:sz w:val="19"/>
-                <w:szCs w:val="19"/>
-              </w:rPr>
-              <w:t xml:space="preserve">        }</w:t>
-            </w:r>
-          </w:p>
-        </w:tc>
-      </w:tr>
-      <w:tr>
-        <w:tc>
-          <w:tcPr>
-            <w:tcW w:w="535" w:type="dxa"/>
-          </w:tcPr>
-          <w:p>
-            <w:pPr>
-              <w:rPr>
-                <w:rFonts w:ascii="Times New Roman" w:hAnsi="Times New Roman"/>
-                <w:b/>
-              </w:rPr>
-            </w:pPr>
-          </w:p>
-        </w:tc>
-        <w:tc>
-          <w:tcPr>
-            <w:tcW w:w="8550" w:type="dxa"/>
-          </w:tcPr>
-          <w:p>
-            <w:pPr>
-              <w:rPr>
-                <w:rFonts w:ascii="Times New Roman" w:hAnsi="Times New Roman"/>
-                <w:b/>
-              </w:rPr>
-            </w:pPr>
-          </w:p>
-        </w:tc>
-      </w:tr>
-      <w:tr>
-        <w:tc>
-          <w:tcPr>
-            <w:tcW w:w="535" w:type="dxa"/>
-          </w:tcPr>
-          <w:p>
-            <w:pPr>
-              <w:rPr>
-                <w:rFonts w:ascii="Times New Roman" w:hAnsi="Times New Roman"/>
-                <w:b/>
-              </w:rPr>
-            </w:pPr>
-            <w:r>
-              <w:rPr>
-                <w:rFonts w:ascii="Times New Roman" w:hAnsi="Times New Roman"/>
-                <w:b/>
-              </w:rPr>
-              <w:t>10</w:t>
-            </w:r>
-            <w:r>
-              <w:rPr>
-                <w:rFonts w:ascii="Times New Roman" w:hAnsi="Times New Roman"/>
-                <w:b/>
-              </w:rPr>
-              <w:t>.</w:t>
-            </w:r>
-          </w:p>
-        </w:tc>
-        <w:tc>
-          <w:tcPr>
-            <w:tcW w:w="8550" w:type="dxa"/>
-          </w:tcPr>
-          <w:p>
-            <w:pPr>
-              <w:rPr>
-                <w:rFonts w:ascii="Times New Roman" w:hAnsi="Times New Roman"/>
-                <w:b/>
-              </w:rPr>
-            </w:pPr>
-            <w:r>
-              <w:rPr>
-                <w:rFonts w:ascii="Times New Roman" w:hAnsi="Times New Roman"/>
-                <w:b/>
-              </w:rPr>
-              <w:t>Foreach Loop</w:t>
-            </w:r>
-          </w:p>
-          <w:p>
-            <w:pPr>
-              <w:rPr>
-                <w:rFonts w:ascii="Times New Roman" w:hAnsi="Times New Roman"/>
-                <w:b/>
-              </w:rPr>
-            </w:pPr>
-            <w:r>
-              <w:rPr>
-                <w:rFonts w:ascii="Times New Roman" w:hAnsi="Times New Roman"/>
-                <w:noProof/>
-              </w:rPr>
-              <w:drawing>
-                <wp:inline distT="0" distB="0" distL="0" distR="0" wp14:anchorId="675E2830" wp14:editId="430DB547">
-                  <wp:extent cx="2495550" cy="2486025"/>
-                  <wp:effectExtent l="0" t="0" r="0" b="9525"/>
-                  <wp:docPr id="68" name="Picture 68"/>
-                  <wp:cNvGraphicFramePr>
-                    <a:graphicFrameLocks xmlns:a="http://schemas.openxmlformats.org/drawingml/2006/main" noChangeAspect="1"/>
-                  </wp:cNvGraphicFramePr>
-                  <a:graphic xmlns:a="http://schemas.openxmlformats.org/drawingml/2006/main">
-                    <a:graphicData uri="http://schemas.openxmlformats.org/drawingml/2006/picture">
-                      <pic:pic xmlns:pic="http://schemas.openxmlformats.org/drawingml/2006/picture">
-                        <pic:nvPicPr>
-                          <pic:cNvPr id="1" name=""/>
-                          <pic:cNvPicPr/>
-                        </pic:nvPicPr>
-                        <pic:blipFill>
-                          <a:blip r:embed="rId46"/>
-                          <a:stretch>
-                            <a:fillRect/>
-                          </a:stretch>
-                        </pic:blipFill>
-                        <pic:spPr>
-                          <a:xfrm>
-                            <a:off x="0" y="0"/>
-                            <a:ext cx="2495550" cy="2486025"/>
-                          </a:xfrm>
-                          <a:prstGeom prst="rect">
-                            <a:avLst/>
-                          </a:prstGeom>
-                        </pic:spPr>
-                      </pic:pic>
-                    </a:graphicData>
-                  </a:graphic>
-                </wp:inline>
-              </w:drawing>
-            </w:r>
-          </w:p>
-          <w:p>
-            <w:pPr>
-              <w:pStyle w:val="ListParagraph"/>
-              <w:numPr>
-                <w:ilvl w:val="0"/>
-                <w:numId w:val="43"/>
-              </w:numPr>
-              <w:rPr>
-                <w:rFonts w:ascii="Times New Roman" w:hAnsi="Times New Roman"/>
-                <w:b/>
-              </w:rPr>
-            </w:pPr>
-            <w:r>
-              <w:rPr>
-                <w:rFonts w:ascii="Times New Roman" w:hAnsi="Times New Roman"/>
-                <w:b/>
-              </w:rPr>
-              <w:t>Copy Reports</w:t>
-            </w:r>
-          </w:p>
-          <w:p>
-            <w:pPr>
-              <w:rPr>
-                <w:rFonts w:ascii="Times New Roman" w:hAnsi="Times New Roman"/>
-                <w:b/>
-              </w:rPr>
-            </w:pPr>
-            <w:r>
-              <w:rPr>
-                <w:rFonts w:ascii="Times New Roman" w:hAnsi="Times New Roman"/>
-                <w:noProof/>
-              </w:rPr>
-              <w:lastRenderedPageBreak/>
-              <w:drawing>
-                <wp:inline distT="0" distB="0" distL="0" distR="0" wp14:anchorId="0DFCC84E" wp14:editId="62D1CAF9">
-                  <wp:extent cx="5292090" cy="2710180"/>
-                  <wp:effectExtent l="0" t="0" r="3810" b="0"/>
-                  <wp:docPr id="69" name="Picture 69"/>
                   <wp:cNvGraphicFramePr>
                     <a:graphicFrameLocks xmlns:a="http://schemas.openxmlformats.org/drawingml/2006/main" noChangeAspect="1"/>
                   </wp:cNvGraphicFramePr>
@@ -19643,7 +19274,7 @@
                         <pic:spPr>
                           <a:xfrm>
                             <a:off x="0" y="0"/>
-                            <a:ext cx="5292090" cy="2710180"/>
+                            <a:ext cx="5292090" cy="1721485"/>
                           </a:xfrm>
                           <a:prstGeom prst="rect">
                             <a:avLst/>
@@ -19658,32 +19289,354 @@
           </w:p>
           <w:p>
             <w:pPr>
+              <w:autoSpaceDE w:val="0"/>
+              <w:autoSpaceDN w:val="0"/>
+              <w:adjustRightInd w:val="0"/>
+              <w:spacing w:after="0" w:line="240" w:lineRule="auto"/>
+              <w:rPr>
+                <w:rFonts w:ascii="Consolas" w:hAnsi="Consolas" w:cs="Consolas"/>
+                <w:color w:val="000000"/>
+                <w:sz w:val="19"/>
+                <w:szCs w:val="19"/>
+              </w:rPr>
+            </w:pPr>
+            <w:r>
+              <w:rPr>
+                <w:rFonts w:ascii="Consolas" w:hAnsi="Consolas" w:cs="Consolas"/>
+                <w:color w:val="0000FF"/>
+                <w:sz w:val="19"/>
+                <w:szCs w:val="19"/>
+              </w:rPr>
+              <w:t>public</w:t>
+            </w:r>
+            <w:r>
+              <w:rPr>
+                <w:rFonts w:ascii="Consolas" w:hAnsi="Consolas" w:cs="Consolas"/>
+                <w:color w:val="000000"/>
+                <w:sz w:val="19"/>
+                <w:szCs w:val="19"/>
+              </w:rPr>
+              <w:t xml:space="preserve"> </w:t>
+            </w:r>
+            <w:r>
+              <w:rPr>
+                <w:rFonts w:ascii="Consolas" w:hAnsi="Consolas" w:cs="Consolas"/>
+                <w:color w:val="0000FF"/>
+                <w:sz w:val="19"/>
+                <w:szCs w:val="19"/>
+              </w:rPr>
+              <w:t>void</w:t>
+            </w:r>
+            <w:r>
+              <w:rPr>
+                <w:rFonts w:ascii="Consolas" w:hAnsi="Consolas" w:cs="Consolas"/>
+                <w:color w:val="000000"/>
+                <w:sz w:val="19"/>
+                <w:szCs w:val="19"/>
+              </w:rPr>
+              <w:t xml:space="preserve"> Main()</w:t>
+            </w:r>
+          </w:p>
+          <w:p>
+            <w:pPr>
+              <w:autoSpaceDE w:val="0"/>
+              <w:autoSpaceDN w:val="0"/>
+              <w:adjustRightInd w:val="0"/>
+              <w:spacing w:after="0" w:line="240" w:lineRule="auto"/>
+              <w:rPr>
+                <w:rFonts w:ascii="Consolas" w:hAnsi="Consolas" w:cs="Consolas"/>
+                <w:color w:val="000000"/>
+                <w:sz w:val="19"/>
+                <w:szCs w:val="19"/>
+              </w:rPr>
+            </w:pPr>
+            <w:r>
+              <w:rPr>
+                <w:rFonts w:ascii="Consolas" w:hAnsi="Consolas" w:cs="Consolas"/>
+                <w:color w:val="000000"/>
+                <w:sz w:val="19"/>
+                <w:szCs w:val="19"/>
+              </w:rPr>
+              <w:tab/>
+            </w:r>
+            <w:r>
+              <w:rPr>
+                <w:rFonts w:ascii="Consolas" w:hAnsi="Consolas" w:cs="Consolas"/>
+                <w:color w:val="000000"/>
+                <w:sz w:val="19"/>
+                <w:szCs w:val="19"/>
+              </w:rPr>
+              <w:tab/>
+              <w:t>{</w:t>
+            </w:r>
+          </w:p>
+          <w:p>
+            <w:pPr>
+              <w:autoSpaceDE w:val="0"/>
+              <w:autoSpaceDN w:val="0"/>
+              <w:adjustRightInd w:val="0"/>
+              <w:spacing w:after="0" w:line="240" w:lineRule="auto"/>
+              <w:rPr>
+                <w:rFonts w:ascii="Consolas" w:hAnsi="Consolas" w:cs="Consolas"/>
+                <w:color w:val="000000"/>
+                <w:sz w:val="19"/>
+                <w:szCs w:val="19"/>
+              </w:rPr>
+            </w:pPr>
+            <w:r>
+              <w:rPr>
+                <w:rFonts w:ascii="Consolas" w:hAnsi="Consolas" w:cs="Consolas"/>
+                <w:color w:val="000000"/>
+                <w:sz w:val="19"/>
+                <w:szCs w:val="19"/>
+              </w:rPr>
+              <w:t xml:space="preserve">            </w:t>
+            </w:r>
+            <w:r>
+              <w:rPr>
+                <w:rFonts w:ascii="Consolas" w:hAnsi="Consolas" w:cs="Consolas"/>
+                <w:color w:val="008000"/>
+                <w:sz w:val="19"/>
+                <w:szCs w:val="19"/>
+              </w:rPr>
+              <w:t>// TODO: Add your code here</w:t>
+            </w:r>
+          </w:p>
+          <w:p>
+            <w:pPr>
+              <w:autoSpaceDE w:val="0"/>
+              <w:autoSpaceDN w:val="0"/>
+              <w:adjustRightInd w:val="0"/>
+              <w:spacing w:after="0" w:line="240" w:lineRule="auto"/>
+              <w:rPr>
+                <w:rFonts w:ascii="Consolas" w:hAnsi="Consolas" w:cs="Consolas"/>
+                <w:color w:val="000000"/>
+                <w:sz w:val="19"/>
+                <w:szCs w:val="19"/>
+              </w:rPr>
+            </w:pPr>
+            <w:r>
+              <w:rPr>
+                <w:rFonts w:ascii="Consolas" w:hAnsi="Consolas" w:cs="Consolas"/>
+                <w:color w:val="000000"/>
+                <w:sz w:val="19"/>
+                <w:szCs w:val="19"/>
+              </w:rPr>
+              <w:t xml:space="preserve">            </w:t>
+            </w:r>
+            <w:r>
+              <w:rPr>
+                <w:rFonts w:ascii="Consolas" w:hAnsi="Consolas" w:cs="Consolas"/>
+                <w:color w:val="008000"/>
+                <w:sz w:val="19"/>
+                <w:szCs w:val="19"/>
+              </w:rPr>
+              <w:t>// Sleep for 90 seconds  (*1000)</w:t>
+            </w:r>
+          </w:p>
+          <w:p>
+            <w:pPr>
+              <w:autoSpaceDE w:val="0"/>
+              <w:autoSpaceDN w:val="0"/>
+              <w:adjustRightInd w:val="0"/>
+              <w:spacing w:after="0" w:line="240" w:lineRule="auto"/>
+              <w:rPr>
+                <w:rFonts w:ascii="Consolas" w:hAnsi="Consolas" w:cs="Consolas"/>
+                <w:color w:val="000000"/>
+                <w:sz w:val="19"/>
+                <w:szCs w:val="19"/>
+              </w:rPr>
+            </w:pPr>
+            <w:r>
+              <w:rPr>
+                <w:rFonts w:ascii="Consolas" w:hAnsi="Consolas" w:cs="Consolas"/>
+                <w:color w:val="000000"/>
+                <w:sz w:val="19"/>
+                <w:szCs w:val="19"/>
+              </w:rPr>
+              <w:t xml:space="preserve">            </w:t>
+            </w:r>
+            <w:proofErr w:type="spellStart"/>
+            <w:r>
+              <w:rPr>
+                <w:rFonts w:ascii="Consolas" w:hAnsi="Consolas" w:cs="Consolas"/>
+                <w:color w:val="000000"/>
+                <w:sz w:val="19"/>
+                <w:szCs w:val="19"/>
+              </w:rPr>
+              <w:t>System.Threading.</w:t>
+            </w:r>
+            <w:r>
+              <w:rPr>
+                <w:rFonts w:ascii="Consolas" w:hAnsi="Consolas" w:cs="Consolas"/>
+                <w:color w:val="2B91AF"/>
+                <w:sz w:val="19"/>
+                <w:szCs w:val="19"/>
+              </w:rPr>
+              <w:t>Thread</w:t>
+            </w:r>
+            <w:r>
+              <w:rPr>
+                <w:rFonts w:ascii="Consolas" w:hAnsi="Consolas" w:cs="Consolas"/>
+                <w:color w:val="000000"/>
+                <w:sz w:val="19"/>
+                <w:szCs w:val="19"/>
+              </w:rPr>
+              <w:t>.Sleep</w:t>
+            </w:r>
+            <w:proofErr w:type="spellEnd"/>
+            <w:r>
+              <w:rPr>
+                <w:rFonts w:ascii="Consolas" w:hAnsi="Consolas" w:cs="Consolas"/>
+                <w:color w:val="000000"/>
+                <w:sz w:val="19"/>
+                <w:szCs w:val="19"/>
+              </w:rPr>
+              <w:t>(90000);</w:t>
+            </w:r>
+          </w:p>
+          <w:p>
+            <w:pPr>
+              <w:autoSpaceDE w:val="0"/>
+              <w:autoSpaceDN w:val="0"/>
+              <w:adjustRightInd w:val="0"/>
+              <w:spacing w:after="0" w:line="240" w:lineRule="auto"/>
+              <w:rPr>
+                <w:rFonts w:ascii="Consolas" w:hAnsi="Consolas" w:cs="Consolas"/>
+                <w:color w:val="000000"/>
+                <w:sz w:val="19"/>
+                <w:szCs w:val="19"/>
+              </w:rPr>
+            </w:pPr>
+            <w:r>
+              <w:rPr>
+                <w:rFonts w:ascii="Consolas" w:hAnsi="Consolas" w:cs="Consolas"/>
+                <w:color w:val="000000"/>
+                <w:sz w:val="19"/>
+                <w:szCs w:val="19"/>
+              </w:rPr>
+              <w:t xml:space="preserve">            </w:t>
+            </w:r>
+            <w:proofErr w:type="spellStart"/>
+            <w:r>
+              <w:rPr>
+                <w:rFonts w:ascii="Consolas" w:hAnsi="Consolas" w:cs="Consolas"/>
+                <w:color w:val="000000"/>
+                <w:sz w:val="19"/>
+                <w:szCs w:val="19"/>
+              </w:rPr>
+              <w:t>Dts.TaskResult</w:t>
+            </w:r>
+            <w:proofErr w:type="spellEnd"/>
+            <w:r>
+              <w:rPr>
+                <w:rFonts w:ascii="Consolas" w:hAnsi="Consolas" w:cs="Consolas"/>
+                <w:color w:val="000000"/>
+                <w:sz w:val="19"/>
+                <w:szCs w:val="19"/>
+              </w:rPr>
+              <w:t xml:space="preserve"> = (</w:t>
+            </w:r>
+            <w:r>
+              <w:rPr>
+                <w:rFonts w:ascii="Consolas" w:hAnsi="Consolas" w:cs="Consolas"/>
+                <w:color w:val="0000FF"/>
+                <w:sz w:val="19"/>
+                <w:szCs w:val="19"/>
+              </w:rPr>
+              <w:t>int</w:t>
+            </w:r>
+            <w:r>
+              <w:rPr>
+                <w:rFonts w:ascii="Consolas" w:hAnsi="Consolas" w:cs="Consolas"/>
+                <w:color w:val="000000"/>
+                <w:sz w:val="19"/>
+                <w:szCs w:val="19"/>
+              </w:rPr>
+              <w:t>)</w:t>
+            </w:r>
+            <w:proofErr w:type="spellStart"/>
+            <w:r>
+              <w:rPr>
+                <w:rFonts w:ascii="Consolas" w:hAnsi="Consolas" w:cs="Consolas"/>
+                <w:color w:val="2B91AF"/>
+                <w:sz w:val="19"/>
+                <w:szCs w:val="19"/>
+              </w:rPr>
+              <w:t>ScriptResults</w:t>
+            </w:r>
+            <w:r>
+              <w:rPr>
+                <w:rFonts w:ascii="Consolas" w:hAnsi="Consolas" w:cs="Consolas"/>
+                <w:color w:val="000000"/>
+                <w:sz w:val="19"/>
+                <w:szCs w:val="19"/>
+              </w:rPr>
+              <w:t>.Success</w:t>
+            </w:r>
+            <w:proofErr w:type="spellEnd"/>
+            <w:r>
+              <w:rPr>
+                <w:rFonts w:ascii="Consolas" w:hAnsi="Consolas" w:cs="Consolas"/>
+                <w:color w:val="000000"/>
+                <w:sz w:val="19"/>
+                <w:szCs w:val="19"/>
+              </w:rPr>
+              <w:t>;</w:t>
+            </w:r>
+          </w:p>
+          <w:p>
+            <w:pPr>
               <w:rPr>
                 <w:rFonts w:ascii="Times New Roman" w:hAnsi="Times New Roman"/>
                 <w:b/>
               </w:rPr>
             </w:pPr>
-          </w:p>
-          <w:p>
-            <w:pPr>
-              <w:pStyle w:val="ListParagraph"/>
-              <w:numPr>
-                <w:ilvl w:val="0"/>
-                <w:numId w:val="43"/>
-              </w:numPr>
+            <w:r>
+              <w:rPr>
+                <w:rFonts w:ascii="Consolas" w:hAnsi="Consolas" w:cs="Consolas"/>
+                <w:color w:val="000000"/>
+                <w:sz w:val="19"/>
+                <w:szCs w:val="19"/>
+              </w:rPr>
+              <w:t xml:space="preserve">        }</w:t>
+            </w:r>
+          </w:p>
+        </w:tc>
+      </w:tr>
+      <w:tr>
+        <w:tc>
+          <w:tcPr>
+            <w:tcW w:w="535" w:type="dxa"/>
+          </w:tcPr>
+          <w:p>
+            <w:pPr>
               <w:rPr>
                 <w:rFonts w:ascii="Times New Roman" w:hAnsi="Times New Roman"/>
                 <w:b/>
               </w:rPr>
             </w:pPr>
-            <w:r>
+          </w:p>
+        </w:tc>
+        <w:tc>
+          <w:tcPr>
+            <w:tcW w:w="8550" w:type="dxa"/>
+          </w:tcPr>
+          <w:p>
+            <w:pPr>
               <w:rPr>
                 <w:rFonts w:ascii="Times New Roman" w:hAnsi="Times New Roman"/>
                 <w:b/>
               </w:rPr>
-              <w:t>Backup Reports</w:t>
-            </w:r>
-          </w:p>
+            </w:pPr>
+          </w:p>
+        </w:tc>
+      </w:tr>
+      <w:tr>
+        <w:tc>
+          <w:tcPr>
+            <w:tcW w:w="535" w:type="dxa"/>
+          </w:tcPr>
           <w:p>
             <w:pPr>
               <w:rPr>
@@ -19694,13 +19647,56 @@
             <w:r>
               <w:rPr>
                 <w:rFonts w:ascii="Times New Roman" w:hAnsi="Times New Roman"/>
-                <w:noProof/>
-              </w:rPr>
+                <w:b/>
+              </w:rPr>
+              <w:t>10</w:t>
+            </w:r>
+            <w:r>
+              <w:rPr>
+                <w:rFonts w:ascii="Times New Roman" w:hAnsi="Times New Roman"/>
+                <w:b/>
+              </w:rPr>
+              <w:t>.</w:t>
+            </w:r>
+          </w:p>
+        </w:tc>
+        <w:tc>
+          <w:tcPr>
+            <w:tcW w:w="8550" w:type="dxa"/>
+          </w:tcPr>
+          <w:p>
+            <w:pPr>
+              <w:rPr>
+                <w:rFonts w:ascii="Times New Roman" w:hAnsi="Times New Roman"/>
+                <w:b/>
+              </w:rPr>
+            </w:pPr>
+            <w:r>
+              <w:rPr>
+                <w:rFonts w:ascii="Times New Roman" w:hAnsi="Times New Roman"/>
+                <w:b/>
+              </w:rPr>
+              <w:t>Foreach Loop</w:t>
+            </w:r>
+          </w:p>
+          <w:p>
+            <w:pPr>
+              <w:rPr>
+                <w:rFonts w:ascii="Times New Roman" w:hAnsi="Times New Roman"/>
+                <w:b/>
+              </w:rPr>
+            </w:pPr>
+            <w:r>
+              <w:rPr>
+                <w:rFonts w:ascii="Times New Roman" w:hAnsi="Times New Roman"/>
+                <w:noProof/>
+              </w:rPr>
+              <w:lastRenderedPageBreak/>
               <w:drawing>
-                <wp:inline distT="0" distB="0" distL="0" distR="0" wp14:anchorId="6454B050" wp14:editId="79924939">
-                  <wp:extent cx="5292090" cy="1939925"/>
-                  <wp:effectExtent l="0" t="0" r="3810" b="3175"/>
-                  <wp:docPr id="70" name="Picture 70"/>
+                <wp:inline distT="0" distB="0" distL="0" distR="0" wp14:anchorId="675E2830" wp14:editId="430DB547">
+                  <wp:extent cx="2495550" cy="2486025"/>
+                  <wp:effectExtent l="0" t="0" r="0" b="9525"/>
+                  <wp:docPr id="68" name="Picture 68"/>
                   <wp:cNvGraphicFramePr>
                     <a:graphicFrameLocks xmlns:a="http://schemas.openxmlformats.org/drawingml/2006/main" noChangeAspect="1"/>
                   </wp:cNvGraphicFramePr>
@@ -19720,7 +19716,7 @@
                         <pic:spPr>
                           <a:xfrm>
                             <a:off x="0" y="0"/>
-                            <a:ext cx="5292090" cy="1939925"/>
+                            <a:ext cx="2495550" cy="2486025"/>
                           </a:xfrm>
                           <a:prstGeom prst="rect">
                             <a:avLst/>
@@ -19735,27 +19731,24 @@
           </w:p>
           <w:p>
             <w:pPr>
+              <w:pStyle w:val="ListParagraph"/>
+              <w:numPr>
+                <w:ilvl w:val="0"/>
+                <w:numId w:val="43"/>
+              </w:numPr>
               <w:rPr>
                 <w:rFonts w:ascii="Times New Roman" w:hAnsi="Times New Roman"/>
                 <w:b/>
               </w:rPr>
             </w:pPr>
-          </w:p>
-          <w:p>
-            <w:pPr>
+            <w:r>
               <w:rPr>
                 <w:rFonts w:ascii="Times New Roman" w:hAnsi="Times New Roman"/>
                 <w:b/>
               </w:rPr>
-            </w:pPr>
-          </w:p>
-        </w:tc>
-      </w:tr>
-      <w:tr>
-        <w:tc>
-          <w:tcPr>
-            <w:tcW w:w="535" w:type="dxa"/>
-          </w:tcPr>
+              <w:t>Copy Reports</w:t>
+            </w:r>
+          </w:p>
           <w:p>
             <w:pPr>
               <w:rPr>
@@ -19763,86 +19756,16 @@
                 <w:b/>
               </w:rPr>
             </w:pPr>
-          </w:p>
-        </w:tc>
-        <w:tc>
-          <w:tcPr>
-            <w:tcW w:w="8550" w:type="dxa"/>
-          </w:tcPr>
-          <w:p>
-            <w:pPr>
-              <w:rPr>
-                <w:rFonts w:ascii="Times New Roman" w:hAnsi="Times New Roman"/>
-                <w:b/>
-              </w:rPr>
-            </w:pPr>
-          </w:p>
-        </w:tc>
-      </w:tr>
-      <w:tr>
-        <w:tc>
-          <w:tcPr>
-            <w:tcW w:w="535" w:type="dxa"/>
-          </w:tcPr>
-          <w:p>
-            <w:pPr>
-              <w:rPr>
-                <w:rFonts w:ascii="Times New Roman" w:hAnsi="Times New Roman"/>
-                <w:b/>
-              </w:rPr>
-            </w:pPr>
-            <w:r>
-              <w:rPr>
-                <w:rFonts w:ascii="Times New Roman" w:hAnsi="Times New Roman"/>
-                <w:b/>
-              </w:rPr>
-              <w:t>11</w:t>
-            </w:r>
-            <w:r>
-              <w:rPr>
-                <w:rFonts w:ascii="Times New Roman" w:hAnsi="Times New Roman"/>
-                <w:b/>
-              </w:rPr>
-              <w:t>.</w:t>
-            </w:r>
-          </w:p>
-        </w:tc>
-        <w:tc>
-          <w:tcPr>
-            <w:tcW w:w="8550" w:type="dxa"/>
-          </w:tcPr>
-          <w:p>
-            <w:pPr>
-              <w:rPr>
-                <w:rFonts w:ascii="Times New Roman" w:hAnsi="Times New Roman"/>
-                <w:b/>
-              </w:rPr>
-            </w:pPr>
-            <w:r>
-              <w:rPr>
-                <w:rFonts w:ascii="Times New Roman" w:hAnsi="Times New Roman"/>
-                <w:b/>
-              </w:rPr>
-              <w:t>Send Mail Task: Completion Notification</w:t>
-            </w:r>
-          </w:p>
-          <w:p>
-            <w:pPr>
-              <w:rPr>
-                <w:rFonts w:ascii="Times New Roman" w:hAnsi="Times New Roman"/>
-                <w:b/>
-              </w:rPr>
-            </w:pPr>
             <w:r>
               <w:rPr>
                 <w:rFonts w:ascii="Times New Roman" w:hAnsi="Times New Roman"/>
                 <w:noProof/>
               </w:rPr>
               <w:drawing>
-                <wp:inline distT="0" distB="0" distL="0" distR="0" wp14:anchorId="5762108E" wp14:editId="3D00EF0B">
-                  <wp:extent cx="5292090" cy="713740"/>
+                <wp:inline distT="0" distB="0" distL="0" distR="0" wp14:anchorId="0DFCC84E" wp14:editId="62D1CAF9">
+                  <wp:extent cx="5292090" cy="2710180"/>
                   <wp:effectExtent l="0" t="0" r="3810" b="0"/>
-                  <wp:docPr id="71" name="Picture 71"/>
+                  <wp:docPr id="69" name="Picture 69"/>
                   <wp:cNvGraphicFramePr>
                     <a:graphicFrameLocks xmlns:a="http://schemas.openxmlformats.org/drawingml/2006/main" noChangeAspect="1"/>
                   </wp:cNvGraphicFramePr>
@@ -19862,7 +19785,7 @@
                         <pic:spPr>
                           <a:xfrm>
                             <a:off x="0" y="0"/>
-                            <a:ext cx="5292090" cy="713740"/>
+                            <a:ext cx="5292090" cy="2710180"/>
                           </a:xfrm>
                           <a:prstGeom prst="rect">
                             <a:avLst/>
@@ -19882,6 +19805,34 @@
                 <w:b/>
               </w:rPr>
             </w:pPr>
+          </w:p>
+          <w:p>
+            <w:pPr>
+              <w:pStyle w:val="ListParagraph"/>
+              <w:numPr>
+                <w:ilvl w:val="0"/>
+                <w:numId w:val="43"/>
+              </w:numPr>
+              <w:rPr>
+                <w:rFonts w:ascii="Times New Roman" w:hAnsi="Times New Roman"/>
+                <w:b/>
+              </w:rPr>
+            </w:pPr>
+            <w:r>
+              <w:rPr>
+                <w:rFonts w:ascii="Times New Roman" w:hAnsi="Times New Roman"/>
+                <w:b/>
+              </w:rPr>
+              <w:t>Backup Reports</w:t>
+            </w:r>
+          </w:p>
+          <w:p>
+            <w:pPr>
+              <w:rPr>
+                <w:rFonts w:ascii="Times New Roman" w:hAnsi="Times New Roman"/>
+                <w:b/>
+              </w:rPr>
+            </w:pPr>
             <w:r>
               <w:rPr>
                 <w:rFonts w:ascii="Times New Roman" w:hAnsi="Times New Roman"/>
@@ -19889,10 +19840,10 @@
               </w:rPr>
               <w:lastRenderedPageBreak/>
               <w:drawing>
-                <wp:inline distT="0" distB="0" distL="0" distR="0" wp14:anchorId="12199875" wp14:editId="1DDE5CBE">
-                  <wp:extent cx="5292090" cy="2348865"/>
-                  <wp:effectExtent l="0" t="0" r="3810" b="0"/>
-                  <wp:docPr id="72" name="Picture 72"/>
+                <wp:inline distT="0" distB="0" distL="0" distR="0" wp14:anchorId="6454B050" wp14:editId="79924939">
+                  <wp:extent cx="5292090" cy="1939925"/>
+                  <wp:effectExtent l="0" t="0" r="3810" b="3175"/>
+                  <wp:docPr id="70" name="Picture 70"/>
                   <wp:cNvGraphicFramePr>
                     <a:graphicFrameLocks xmlns:a="http://schemas.openxmlformats.org/drawingml/2006/main" noChangeAspect="1"/>
                   </wp:cNvGraphicFramePr>
@@ -19912,7 +19863,7 @@
                         <pic:spPr>
                           <a:xfrm>
                             <a:off x="0" y="0"/>
-                            <a:ext cx="5292090" cy="2348865"/>
+                            <a:ext cx="5292090" cy="1939925"/>
                           </a:xfrm>
                           <a:prstGeom prst="rect">
                             <a:avLst/>
@@ -19932,16 +19883,109 @@
                 <w:b/>
               </w:rPr>
             </w:pPr>
+          </w:p>
+          <w:p>
+            <w:pPr>
+              <w:rPr>
+                <w:rFonts w:ascii="Times New Roman" w:hAnsi="Times New Roman"/>
+                <w:b/>
+              </w:rPr>
+            </w:pPr>
+          </w:p>
+        </w:tc>
+      </w:tr>
+      <w:tr>
+        <w:tc>
+          <w:tcPr>
+            <w:tcW w:w="535" w:type="dxa"/>
+          </w:tcPr>
+          <w:p>
+            <w:pPr>
+              <w:rPr>
+                <w:rFonts w:ascii="Times New Roman" w:hAnsi="Times New Roman"/>
+                <w:b/>
+              </w:rPr>
+            </w:pPr>
+          </w:p>
+        </w:tc>
+        <w:tc>
+          <w:tcPr>
+            <w:tcW w:w="8550" w:type="dxa"/>
+          </w:tcPr>
+          <w:p>
+            <w:pPr>
+              <w:rPr>
+                <w:rFonts w:ascii="Times New Roman" w:hAnsi="Times New Roman"/>
+                <w:b/>
+              </w:rPr>
+            </w:pPr>
+          </w:p>
+        </w:tc>
+      </w:tr>
+      <w:tr>
+        <w:tc>
+          <w:tcPr>
+            <w:tcW w:w="535" w:type="dxa"/>
+          </w:tcPr>
+          <w:p>
+            <w:pPr>
+              <w:rPr>
+                <w:rFonts w:ascii="Times New Roman" w:hAnsi="Times New Roman"/>
+                <w:b/>
+              </w:rPr>
+            </w:pPr>
+            <w:r>
+              <w:rPr>
+                <w:rFonts w:ascii="Times New Roman" w:hAnsi="Times New Roman"/>
+                <w:b/>
+              </w:rPr>
+              <w:t>11</w:t>
+            </w:r>
+            <w:r>
+              <w:rPr>
+                <w:rFonts w:ascii="Times New Roman" w:hAnsi="Times New Roman"/>
+                <w:b/>
+              </w:rPr>
+              <w:t>.</w:t>
+            </w:r>
+          </w:p>
+        </w:tc>
+        <w:tc>
+          <w:tcPr>
+            <w:tcW w:w="8550" w:type="dxa"/>
+          </w:tcPr>
+          <w:p>
+            <w:pPr>
+              <w:rPr>
+                <w:rFonts w:ascii="Times New Roman" w:hAnsi="Times New Roman"/>
+                <w:b/>
+              </w:rPr>
+            </w:pPr>
+            <w:r>
+              <w:rPr>
+                <w:rFonts w:ascii="Times New Roman" w:hAnsi="Times New Roman"/>
+                <w:b/>
+              </w:rPr>
+              <w:t>Send Mail Task: Completion Notification</w:t>
+            </w:r>
+          </w:p>
+          <w:p>
+            <w:pPr>
+              <w:rPr>
+                <w:rFonts w:ascii="Times New Roman" w:hAnsi="Times New Roman"/>
+                <w:b/>
+              </w:rPr>
+            </w:pPr>
             <w:r>
               <w:rPr>
                 <w:rFonts w:ascii="Times New Roman" w:hAnsi="Times New Roman"/>
                 <w:noProof/>
               </w:rPr>
               <w:drawing>
-                <wp:inline distT="0" distB="0" distL="0" distR="0" wp14:anchorId="068D3D25" wp14:editId="0A8506F4">
-                  <wp:extent cx="5292090" cy="1889125"/>
+                <wp:inline distT="0" distB="0" distL="0" distR="0" wp14:anchorId="5762108E" wp14:editId="3D00EF0B">
+                  <wp:extent cx="5292090" cy="713740"/>
                   <wp:effectExtent l="0" t="0" r="3810" b="0"/>
-                  <wp:docPr id="73" name="Picture 73"/>
+                  <wp:docPr id="71" name="Picture 71"/>
                   <wp:cNvGraphicFramePr>
                     <a:graphicFrameLocks xmlns:a="http://schemas.openxmlformats.org/drawingml/2006/main" noChangeAspect="1"/>
                   </wp:cNvGraphicFramePr>
@@ -19961,6 +20005,105 @@
                         <pic:spPr>
                           <a:xfrm>
                             <a:off x="0" y="0"/>
+                            <a:ext cx="5292090" cy="713740"/>
+                          </a:xfrm>
+                          <a:prstGeom prst="rect">
+                            <a:avLst/>
+                          </a:prstGeom>
+                        </pic:spPr>
+                      </pic:pic>
+                    </a:graphicData>
+                  </a:graphic>
+                </wp:inline>
+              </w:drawing>
+            </w:r>
+          </w:p>
+          <w:p>
+            <w:pPr>
+              <w:rPr>
+                <w:rFonts w:ascii="Times New Roman" w:hAnsi="Times New Roman"/>
+                <w:b/>
+              </w:rPr>
+            </w:pPr>
+            <w:r>
+              <w:rPr>
+                <w:rFonts w:ascii="Times New Roman" w:hAnsi="Times New Roman"/>
+                <w:noProof/>
+              </w:rPr>
+              <w:drawing>
+                <wp:inline distT="0" distB="0" distL="0" distR="0" wp14:anchorId="12199875" wp14:editId="1DDE5CBE">
+                  <wp:extent cx="5292090" cy="2348865"/>
+                  <wp:effectExtent l="0" t="0" r="3810" b="0"/>
+                  <wp:docPr id="72" name="Picture 72"/>
+                  <wp:cNvGraphicFramePr>
+                    <a:graphicFrameLocks xmlns:a="http://schemas.openxmlformats.org/drawingml/2006/main" noChangeAspect="1"/>
+                  </wp:cNvGraphicFramePr>
+                  <a:graphic xmlns:a="http://schemas.openxmlformats.org/drawingml/2006/main">
+                    <a:graphicData uri="http://schemas.openxmlformats.org/drawingml/2006/picture">
+                      <pic:pic xmlns:pic="http://schemas.openxmlformats.org/drawingml/2006/picture">
+                        <pic:nvPicPr>
+                          <pic:cNvPr id="1" name=""/>
+                          <pic:cNvPicPr/>
+                        </pic:nvPicPr>
+                        <pic:blipFill>
+                          <a:blip r:embed="rId52"/>
+                          <a:stretch>
+                            <a:fillRect/>
+                          </a:stretch>
+                        </pic:blipFill>
+                        <pic:spPr>
+                          <a:xfrm>
+                            <a:off x="0" y="0"/>
+                            <a:ext cx="5292090" cy="2348865"/>
+                          </a:xfrm>
+                          <a:prstGeom prst="rect">
+                            <a:avLst/>
+                          </a:prstGeom>
+                        </pic:spPr>
+                      </pic:pic>
+                    </a:graphicData>
+                  </a:graphic>
+                </wp:inline>
+              </w:drawing>
+            </w:r>
+          </w:p>
+          <w:p>
+            <w:pPr>
+              <w:rPr>
+                <w:rFonts w:ascii="Times New Roman" w:hAnsi="Times New Roman"/>
+                <w:b/>
+              </w:rPr>
+            </w:pPr>
+            <w:r>
+              <w:rPr>
+                <w:rFonts w:ascii="Times New Roman" w:hAnsi="Times New Roman"/>
+                <w:noProof/>
+              </w:rPr>
+              <w:lastRenderedPageBreak/>
+              <w:drawing>
+                <wp:inline distT="0" distB="0" distL="0" distR="0" wp14:anchorId="068D3D25" wp14:editId="0A8506F4">
+                  <wp:extent cx="5292090" cy="1889125"/>
+                  <wp:effectExtent l="0" t="0" r="3810" b="0"/>
+                  <wp:docPr id="73" name="Picture 73"/>
+                  <wp:cNvGraphicFramePr>
+                    <a:graphicFrameLocks xmlns:a="http://schemas.openxmlformats.org/drawingml/2006/main" noChangeAspect="1"/>
+                  </wp:cNvGraphicFramePr>
+                  <a:graphic xmlns:a="http://schemas.openxmlformats.org/drawingml/2006/main">
+                    <a:graphicData uri="http://schemas.openxmlformats.org/drawingml/2006/picture">
+                      <pic:pic xmlns:pic="http://schemas.openxmlformats.org/drawingml/2006/picture">
+                        <pic:nvPicPr>
+                          <pic:cNvPr id="1" name=""/>
+                          <pic:cNvPicPr/>
+                        </pic:nvPicPr>
+                        <pic:blipFill>
+                          <a:blip r:embed="rId53"/>
+                          <a:stretch>
+                            <a:fillRect/>
+                          </a:stretch>
+                        </pic:blipFill>
+                        <pic:spPr>
+                          <a:xfrm>
+                            <a:off x="0" y="0"/>
                             <a:ext cx="5292090" cy="1889125"/>
                           </a:xfrm>
                           <a:prstGeom prst="rect">
@@ -20043,7 +20186,7 @@
           <w:color w:val="auto"/>
         </w:rPr>
       </w:pPr>
-      <w:bookmarkStart w:id="51" w:name="_Toc495484434"/>
+      <w:bookmarkStart w:id="57" w:name="_Toc495484434"/>
       <w:r>
         <w:rPr>
           <w:rFonts w:ascii="Times New Roman" w:hAnsi="Times New Roman" w:cs="Times New Roman"/>
@@ -20052,7 +20195,7 @@
         </w:rPr>
         <w:t>Event Handlers</w:t>
       </w:r>
-      <w:bookmarkEnd w:id="51"/>
+      <w:bookmarkEnd w:id="57"/>
     </w:p>
     <w:p>
       <w:pPr>
@@ -20070,110 +20213,6 @@
             <wp:extent cx="5943600" cy="1574800"/>
             <wp:effectExtent l="0" t="0" r="0" b="6350"/>
             <wp:docPr id="74" name="Picture 74"/>
-            <wp:cNvGraphicFramePr>
-              <a:graphicFrameLocks xmlns:a="http://schemas.openxmlformats.org/drawingml/2006/main" noChangeAspect="1"/>
-            </wp:cNvGraphicFramePr>
-            <a:graphic xmlns:a="http://schemas.openxmlformats.org/drawingml/2006/main">
-              <a:graphicData uri="http://schemas.openxmlformats.org/drawingml/2006/picture">
-                <pic:pic xmlns:pic="http://schemas.openxmlformats.org/drawingml/2006/picture">
-                  <pic:nvPicPr>
-                    <pic:cNvPr id="1" name=""/>
-                    <pic:cNvPicPr/>
-                  </pic:nvPicPr>
-                  <pic:blipFill>
-                    <a:blip r:embed="rId52"/>
-                    <a:stretch>
-                      <a:fillRect/>
-                    </a:stretch>
-                  </pic:blipFill>
-                  <pic:spPr>
-                    <a:xfrm>
-                      <a:off x="0" y="0"/>
-                      <a:ext cx="5943600" cy="1574800"/>
-                    </a:xfrm>
-                    <a:prstGeom prst="rect">
-                      <a:avLst/>
-                    </a:prstGeom>
-                  </pic:spPr>
-                </pic:pic>
-              </a:graphicData>
-            </a:graphic>
-          </wp:inline>
-        </w:drawing>
-      </w:r>
-    </w:p>
-    <w:p>
-      <w:pPr>
-        <w:rPr>
-          <w:rFonts w:ascii="Times New Roman" w:hAnsi="Times New Roman"/>
-        </w:rPr>
-      </w:pPr>
-      <w:r>
-        <w:rPr>
-          <w:rFonts w:ascii="Times New Roman" w:hAnsi="Times New Roman"/>
-          <w:noProof/>
-        </w:rPr>
-        <w:lastRenderedPageBreak/>
-        <w:drawing>
-          <wp:inline distT="0" distB="0" distL="0" distR="0" wp14:anchorId="653470EF" wp14:editId="0E3A8DB3">
-            <wp:extent cx="5943600" cy="1667510"/>
-            <wp:effectExtent l="0" t="0" r="0" b="8890"/>
-            <wp:docPr id="75" name="Picture 75"/>
-            <wp:cNvGraphicFramePr>
-              <a:graphicFrameLocks xmlns:a="http://schemas.openxmlformats.org/drawingml/2006/main" noChangeAspect="1"/>
-            </wp:cNvGraphicFramePr>
-            <a:graphic xmlns:a="http://schemas.openxmlformats.org/drawingml/2006/main">
-              <a:graphicData uri="http://schemas.openxmlformats.org/drawingml/2006/picture">
-                <pic:pic xmlns:pic="http://schemas.openxmlformats.org/drawingml/2006/picture">
-                  <pic:nvPicPr>
-                    <pic:cNvPr id="1" name=""/>
-                    <pic:cNvPicPr/>
-                  </pic:nvPicPr>
-                  <pic:blipFill>
-                    <a:blip r:embed="rId53"/>
-                    <a:stretch>
-                      <a:fillRect/>
-                    </a:stretch>
-                  </pic:blipFill>
-                  <pic:spPr>
-                    <a:xfrm>
-                      <a:off x="0" y="0"/>
-                      <a:ext cx="5943600" cy="1667510"/>
-                    </a:xfrm>
-                    <a:prstGeom prst="rect">
-                      <a:avLst/>
-                    </a:prstGeom>
-                  </pic:spPr>
-                </pic:pic>
-              </a:graphicData>
-            </a:graphic>
-          </wp:inline>
-        </w:drawing>
-      </w:r>
-    </w:p>
-    <w:p>
-      <w:pPr>
-        <w:rPr>
-          <w:rFonts w:ascii="Times New Roman" w:hAnsi="Times New Roman"/>
-        </w:rPr>
-      </w:pPr>
-    </w:p>
-    <w:p>
-      <w:pPr>
-        <w:rPr>
-          <w:rFonts w:ascii="Times New Roman" w:hAnsi="Times New Roman"/>
-        </w:rPr>
-      </w:pPr>
-      <w:r>
-        <w:rPr>
-          <w:rFonts w:ascii="Times New Roman" w:hAnsi="Times New Roman"/>
-          <w:noProof/>
-        </w:rPr>
-        <w:drawing>
-          <wp:inline distT="0" distB="0" distL="0" distR="0" wp14:anchorId="75F18173" wp14:editId="168095BB">
-            <wp:extent cx="5905500" cy="2514600"/>
-            <wp:effectExtent l="0" t="0" r="0" b="0"/>
-            <wp:docPr id="76" name="Picture 76"/>
             <wp:cNvGraphicFramePr>
               <a:graphicFrameLocks xmlns:a="http://schemas.openxmlformats.org/drawingml/2006/main" noChangeAspect="1"/>
             </wp:cNvGraphicFramePr>
@@ -20193,7 +20232,7 @@
                   <pic:spPr>
                     <a:xfrm>
                       <a:off x="0" y="0"/>
-                      <a:ext cx="5905500" cy="2514600"/>
+                      <a:ext cx="5943600" cy="1574800"/>
                     </a:xfrm>
                     <a:prstGeom prst="rect">
                       <a:avLst/>
@@ -20218,10 +20257,10 @@
           <w:noProof/>
         </w:rPr>
         <w:drawing>
-          <wp:inline distT="0" distB="0" distL="0" distR="0" wp14:anchorId="68755B22" wp14:editId="6C4E946E">
-            <wp:extent cx="5943600" cy="1463675"/>
-            <wp:effectExtent l="0" t="0" r="0" b="3175"/>
-            <wp:docPr id="77" name="Picture 77"/>
+          <wp:inline distT="0" distB="0" distL="0" distR="0" wp14:anchorId="653470EF" wp14:editId="0E3A8DB3">
+            <wp:extent cx="5943600" cy="1667510"/>
+            <wp:effectExtent l="0" t="0" r="0" b="8890"/>
+            <wp:docPr id="75" name="Picture 75"/>
             <wp:cNvGraphicFramePr>
               <a:graphicFrameLocks xmlns:a="http://schemas.openxmlformats.org/drawingml/2006/main" noChangeAspect="1"/>
             </wp:cNvGraphicFramePr>
@@ -20241,6 +20280,110 @@
                   <pic:spPr>
                     <a:xfrm>
                       <a:off x="0" y="0"/>
+                      <a:ext cx="5943600" cy="1667510"/>
+                    </a:xfrm>
+                    <a:prstGeom prst="rect">
+                      <a:avLst/>
+                    </a:prstGeom>
+                  </pic:spPr>
+                </pic:pic>
+              </a:graphicData>
+            </a:graphic>
+          </wp:inline>
+        </w:drawing>
+      </w:r>
+    </w:p>
+    <w:p>
+      <w:pPr>
+        <w:rPr>
+          <w:rFonts w:ascii="Times New Roman" w:hAnsi="Times New Roman"/>
+        </w:rPr>
+      </w:pPr>
+    </w:p>
+    <w:p>
+      <w:pPr>
+        <w:rPr>
+          <w:rFonts w:ascii="Times New Roman" w:hAnsi="Times New Roman"/>
+        </w:rPr>
+      </w:pPr>
+      <w:r>
+        <w:rPr>
+          <w:rFonts w:ascii="Times New Roman" w:hAnsi="Times New Roman"/>
+          <w:noProof/>
+        </w:rPr>
+        <w:lastRenderedPageBreak/>
+        <w:drawing>
+          <wp:inline distT="0" distB="0" distL="0" distR="0" wp14:anchorId="75F18173" wp14:editId="168095BB">
+            <wp:extent cx="5905500" cy="2514600"/>
+            <wp:effectExtent l="0" t="0" r="0" b="0"/>
+            <wp:docPr id="76" name="Picture 76"/>
+            <wp:cNvGraphicFramePr>
+              <a:graphicFrameLocks xmlns:a="http://schemas.openxmlformats.org/drawingml/2006/main" noChangeAspect="1"/>
+            </wp:cNvGraphicFramePr>
+            <a:graphic xmlns:a="http://schemas.openxmlformats.org/drawingml/2006/main">
+              <a:graphicData uri="http://schemas.openxmlformats.org/drawingml/2006/picture">
+                <pic:pic xmlns:pic="http://schemas.openxmlformats.org/drawingml/2006/picture">
+                  <pic:nvPicPr>
+                    <pic:cNvPr id="1" name=""/>
+                    <pic:cNvPicPr/>
+                  </pic:nvPicPr>
+                  <pic:blipFill>
+                    <a:blip r:embed="rId56"/>
+                    <a:stretch>
+                      <a:fillRect/>
+                    </a:stretch>
+                  </pic:blipFill>
+                  <pic:spPr>
+                    <a:xfrm>
+                      <a:off x="0" y="0"/>
+                      <a:ext cx="5905500" cy="2514600"/>
+                    </a:xfrm>
+                    <a:prstGeom prst="rect">
+                      <a:avLst/>
+                    </a:prstGeom>
+                  </pic:spPr>
+                </pic:pic>
+              </a:graphicData>
+            </a:graphic>
+          </wp:inline>
+        </w:drawing>
+      </w:r>
+    </w:p>
+    <w:p>
+      <w:pPr>
+        <w:rPr>
+          <w:rFonts w:ascii="Times New Roman" w:hAnsi="Times New Roman"/>
+        </w:rPr>
+      </w:pPr>
+      <w:r>
+        <w:rPr>
+          <w:rFonts w:ascii="Times New Roman" w:hAnsi="Times New Roman"/>
+          <w:noProof/>
+        </w:rPr>
+        <w:drawing>
+          <wp:inline distT="0" distB="0" distL="0" distR="0" wp14:anchorId="68755B22" wp14:editId="6C4E946E">
+            <wp:extent cx="5943600" cy="1463675"/>
+            <wp:effectExtent l="0" t="0" r="0" b="3175"/>
+            <wp:docPr id="77" name="Picture 77"/>
+            <wp:cNvGraphicFramePr>
+              <a:graphicFrameLocks xmlns:a="http://schemas.openxmlformats.org/drawingml/2006/main" noChangeAspect="1"/>
+            </wp:cNvGraphicFramePr>
+            <a:graphic xmlns:a="http://schemas.openxmlformats.org/drawingml/2006/main">
+              <a:graphicData uri="http://schemas.openxmlformats.org/drawingml/2006/picture">
+                <pic:pic xmlns:pic="http://schemas.openxmlformats.org/drawingml/2006/picture">
+                  <pic:nvPicPr>
+                    <pic:cNvPr id="1" name=""/>
+                    <pic:cNvPicPr/>
+                  </pic:nvPicPr>
+                  <pic:blipFill>
+                    <a:blip r:embed="rId57"/>
+                    <a:stretch>
+                      <a:fillRect/>
+                    </a:stretch>
+                  </pic:blipFill>
+                  <pic:spPr>
+                    <a:xfrm>
+                      <a:off x="0" y="0"/>
                       <a:ext cx="5943600" cy="1463675"/>
                     </a:xfrm>
                     <a:prstGeom prst="rect">
@@ -20277,7 +20420,7 @@
           <w:color w:val="auto"/>
         </w:rPr>
       </w:pPr>
-      <w:bookmarkStart w:id="52" w:name="_Toc495484435"/>
+      <w:bookmarkStart w:id="58" w:name="_Toc495484435"/>
       <w:r>
         <w:rPr>
           <w:rFonts w:ascii="Times New Roman" w:hAnsi="Times New Roman" w:cs="Times New Roman"/>
@@ -20286,7 +20429,7 @@
         </w:rPr>
         <w:t>Config File- Prod</w:t>
       </w:r>
-      <w:bookmarkEnd w:id="52"/>
+      <w:bookmarkEnd w:id="58"/>
     </w:p>
     <w:tbl>
       <w:tblPr>
@@ -20325,59 +20468,59 @@
               <w:rPr>
                 <w:rFonts w:ascii="Times New Roman" w:hAnsi="Times New Roman"/>
               </w:rPr>
+              <w:t>&lt;DTSConfigurationHeading&gt;</w:t>
+            </w:r>
+          </w:p>
+          <w:p>
+            <w:pPr>
+              <w:rPr>
+                <w:rFonts w:ascii="Times New Roman" w:hAnsi="Times New Roman"/>
+              </w:rPr>
+            </w:pPr>
+            <w:r>
+              <w:rPr>
+                <w:rFonts w:ascii="Times New Roman" w:hAnsi="Times New Roman"/>
+              </w:rPr>
+              <w:t>&lt;DTSConfigurationFileInfo GeneratedBy="VNGT\211palasu" GeneratedFromPackageName="CoachingSummaryReport" GeneratedFromPackageID="{FA5D7D05-0867-40B4-84EF-DBE69724D26B}" GeneratedDate="10/6/2017 10:57:32 AM"/&gt;</w:t>
+            </w:r>
+          </w:p>
+          <w:p>
+            <w:pPr>
+              <w:rPr>
+                <w:rFonts w:ascii="Times New Roman" w:hAnsi="Times New Roman"/>
+              </w:rPr>
+            </w:pPr>
+            <w:r>
+              <w:rPr>
+                <w:rFonts w:ascii="Times New Roman" w:hAnsi="Times New Roman"/>
+              </w:rPr>
+              <w:t>&lt;/DTSConfigurationHeading&gt;</w:t>
+            </w:r>
+          </w:p>
+          <w:p>
+            <w:pPr>
+              <w:rPr>
+                <w:rFonts w:ascii="Times New Roman" w:hAnsi="Times New Roman"/>
+              </w:rPr>
+            </w:pPr>
+            <w:r>
+              <w:rPr>
+                <w:rFonts w:ascii="Times New Roman" w:hAnsi="Times New Roman"/>
+              </w:rPr>
+              <w:t>&lt;Configuration ConfiguredType="Property" Path="\Package.Connections[dbconn].Properties[InitialCatalog]" ValueType="String"&gt;&lt;ConfiguredValue&gt;eCoaching&lt;/ConfiguredValue&gt;</w:t>
+            </w:r>
+          </w:p>
+          <w:p>
+            <w:pPr>
+              <w:rPr>
+                <w:rFonts w:ascii="Times New Roman" w:hAnsi="Times New Roman"/>
+              </w:rPr>
+            </w:pPr>
+            <w:r>
+              <w:rPr>
+                <w:rFonts w:ascii="Times New Roman" w:hAnsi="Times New Roman"/>
+              </w:rPr>
               <w:lastRenderedPageBreak/>
-              <w:t>&lt;DTSConfigurationHeading&gt;</w:t>
-            </w:r>
-          </w:p>
-          <w:p>
-            <w:pPr>
-              <w:rPr>
-                <w:rFonts w:ascii="Times New Roman" w:hAnsi="Times New Roman"/>
-              </w:rPr>
-            </w:pPr>
-            <w:r>
-              <w:rPr>
-                <w:rFonts w:ascii="Times New Roman" w:hAnsi="Times New Roman"/>
-              </w:rPr>
-              <w:t>&lt;DTSConfigurationFileInfo GeneratedBy="VNGT\211palasu" GeneratedFromPackageName="CoachingSummaryReport" GeneratedFromPackageID="{FA5D7D05-0867-40B4-84EF-DBE69724D26B}" GeneratedDate="10/6/2017 10:57:32 AM"/&gt;</w:t>
-            </w:r>
-          </w:p>
-          <w:p>
-            <w:pPr>
-              <w:rPr>
-                <w:rFonts w:ascii="Times New Roman" w:hAnsi="Times New Roman"/>
-              </w:rPr>
-            </w:pPr>
-            <w:r>
-              <w:rPr>
-                <w:rFonts w:ascii="Times New Roman" w:hAnsi="Times New Roman"/>
-              </w:rPr>
-              <w:t>&lt;/DTSConfigurationHeading&gt;</w:t>
-            </w:r>
-          </w:p>
-          <w:p>
-            <w:pPr>
-              <w:rPr>
-                <w:rFonts w:ascii="Times New Roman" w:hAnsi="Times New Roman"/>
-              </w:rPr>
-            </w:pPr>
-            <w:r>
-              <w:rPr>
-                <w:rFonts w:ascii="Times New Roman" w:hAnsi="Times New Roman"/>
-              </w:rPr>
-              <w:t>&lt;Configuration ConfiguredType="Property" Path="\Package.Connections[dbconn].Properties[InitialCatalog]" ValueType="String"&gt;&lt;ConfiguredValue&gt;eCoaching&lt;/ConfiguredValue&gt;</w:t>
-            </w:r>
-          </w:p>
-          <w:p>
-            <w:pPr>
-              <w:rPr>
-                <w:rFonts w:ascii="Times New Roman" w:hAnsi="Times New Roman"/>
-              </w:rPr>
-            </w:pPr>
-            <w:r>
-              <w:rPr>
-                <w:rFonts w:ascii="Times New Roman" w:hAnsi="Times New Roman"/>
-              </w:rPr>
               <w:t>&lt;/Configuration&gt;&lt;Configuration ConfiguredType="Property" Path="\Package.Connections[dbconn].Properties[ServerName]" ValueType="String"&gt;&lt;ConfiguredValue&gt;f3420-ecldbp01&lt;/ConfiguredValue&gt;</w:t>
             </w:r>
           </w:p>
@@ -20421,20 +20564,12 @@
               </w:rPr>
               <w:t>[</w:t>
             </w:r>
-            <w:bookmarkStart w:id="53" w:name="_GoBack"/>
             <w:proofErr w:type="spellStart"/>
             <w:r>
               <w:rPr>
                 <w:rFonts w:ascii="Times New Roman" w:hAnsi="Times New Roman"/>
               </w:rPr>
-              <w:t>smtp</w:t>
-            </w:r>
-            <w:bookmarkEnd w:id="53"/>
-            <w:r>
-              <w:rPr>
-                <w:rFonts w:ascii="Times New Roman" w:hAnsi="Times New Roman"/>
-              </w:rPr>
-              <w:t>conn</w:t>
+              <w:t>smtpconn</w:t>
             </w:r>
             <w:proofErr w:type="spellEnd"/>
             <w:r>
@@ -20457,22 +20592,12 @@
               </w:rPr>
               <w:t>]" ValueType="String"&gt;&lt;ConfiguredValue&gt;</w:t>
             </w:r>
-            <w:del w:id="54" w:author="Palacherla, Susmitha C (NONUS)" w:date="2019-07-10T17:06:00Z">
-              <w:r>
-                <w:rPr>
-                  <w:rFonts w:ascii="Times New Roman" w:hAnsi="Times New Roman"/>
-                </w:rPr>
-                <w:delText>smtpout.gdit.com</w:delText>
-              </w:r>
-            </w:del>
-            <w:ins w:id="55" w:author="Palacherla, Susmitha C (NONUS)" w:date="2019-07-10T17:06:00Z">
-              <w:r>
-                <w:rPr>
-                  <w:rFonts w:ascii="Times New Roman" w:hAnsi="Times New Roman"/>
-                </w:rPr>
-                <w:t>ironport.maximus.com</w:t>
-              </w:r>
-            </w:ins>
+            <w:r>
+              <w:rPr>
+                <w:rFonts w:ascii="Times New Roman" w:hAnsi="Times New Roman"/>
+              </w:rPr>
+              <w:t>ironport.maximus.com</w:t>
+            </w:r>
             <w:r>
               <w:rPr>
                 <w:rFonts w:ascii="Times New Roman" w:hAnsi="Times New Roman"/>
@@ -20555,52 +20680,46 @@
               <w:rPr>
                 <w:rFonts w:ascii="Times New Roman" w:hAnsi="Times New Roman"/>
               </w:rPr>
-              <w:t xml:space="preserve">&lt;/Configuration&gt;&lt;Configuration ConfiguredType="Property" Path="\Package.Variables[User::CustomerEmail].Properties[Value]" </w:t>
-            </w:r>
+              <w:t>&lt;/Configuration&gt;&lt;Configuration ConfiguredType="Property" Path="\Package.Variables[User::CustomerEmail].Properties[Value]" ValueType="String"&gt;&lt;ConfiguredValue&gt;JohnEric.Tiongson@GDIT.com;Mark.Hackman@GDIT.com&lt;/ConfiguredValue&gt;</w:t>
+            </w:r>
+          </w:p>
+          <w:p>
+            <w:pPr>
+              <w:rPr>
+                <w:rFonts w:ascii="Times New Roman" w:hAnsi="Times New Roman"/>
+              </w:rPr>
+            </w:pPr>
+            <w:r>
+              <w:rPr>
+                <w:rFonts w:ascii="Times New Roman" w:hAnsi="Times New Roman"/>
+              </w:rPr>
+              <w:t>&lt;/Configuration&gt;&lt;Configuration ConfiguredType="Property" Path="\Package.Variables[User::DecryptInDir].Properties[Value]" ValueType="String"&gt;&lt;ConfiguredValue&gt;\\f3420-mwbp11\Apps\Encryption\Decrypt_In\&lt;/ConfiguredValue&gt;</w:t>
+            </w:r>
+          </w:p>
+          <w:p>
+            <w:pPr>
+              <w:rPr>
+                <w:rFonts w:ascii="Times New Roman" w:hAnsi="Times New Roman"/>
+              </w:rPr>
+            </w:pPr>
+            <w:r>
+              <w:rPr>
+                <w:rFonts w:ascii="Times New Roman" w:hAnsi="Times New Roman"/>
+              </w:rPr>
+              <w:t>&lt;/Configuration&gt;&lt;Configuration ConfiguredType="Property" Path="\Package.Variables[User::DecryptOutDir].Properties[Value]" ValueType="String"&gt;&lt;ConfiguredValue&gt;\\f3420-mwbp11\Apps\Encryption\Decrypt_Out\&lt;/ConfiguredValue&gt;</w:t>
+            </w:r>
+          </w:p>
+          <w:p>
+            <w:pPr>
+              <w:rPr>
+                <w:rFonts w:ascii="Times New Roman" w:hAnsi="Times New Roman"/>
+              </w:rPr>
+            </w:pPr>
             <w:r>
               <w:rPr>
                 <w:rFonts w:ascii="Times New Roman" w:hAnsi="Times New Roman"/>
               </w:rPr>
               <w:lastRenderedPageBreak/>
-              <w:t>ValueType="String"&gt;&lt;ConfiguredValue&gt;JohnEric.Tiongson@GDIT.com;Mark.Hackman@GDIT.com&lt;/ConfiguredValue&gt;</w:t>
-            </w:r>
-          </w:p>
-          <w:p>
-            <w:pPr>
-              <w:rPr>
-                <w:rFonts w:ascii="Times New Roman" w:hAnsi="Times New Roman"/>
-              </w:rPr>
-            </w:pPr>
-            <w:r>
-              <w:rPr>
-                <w:rFonts w:ascii="Times New Roman" w:hAnsi="Times New Roman"/>
-              </w:rPr>
-              <w:t>&lt;/Configuration&gt;&lt;Configuration ConfiguredType="Property" Path="\Package.Variables[User::DecryptInDir].Properties[Value]" ValueType="String"&gt;&lt;ConfiguredValue&gt;\\f3420-mwbp11\Apps\Encryption\Decrypt_In\&lt;/ConfiguredValue&gt;</w:t>
-            </w:r>
-          </w:p>
-          <w:p>
-            <w:pPr>
-              <w:rPr>
-                <w:rFonts w:ascii="Times New Roman" w:hAnsi="Times New Roman"/>
-              </w:rPr>
-            </w:pPr>
-            <w:r>
-              <w:rPr>
-                <w:rFonts w:ascii="Times New Roman" w:hAnsi="Times New Roman"/>
-              </w:rPr>
-              <w:t>&lt;/Configuration&gt;&lt;Configuration ConfiguredType="Property" Path="\Package.Variables[User::DecryptOutDir].Properties[Value]" ValueType="String"&gt;&lt;ConfiguredValue&gt;\\f3420-mwbp11\Apps\Encryption\Decrypt_Out\&lt;/ConfiguredValue&gt;</w:t>
-            </w:r>
-          </w:p>
-          <w:p>
-            <w:pPr>
-              <w:rPr>
-                <w:rFonts w:ascii="Times New Roman" w:hAnsi="Times New Roman"/>
-              </w:rPr>
-            </w:pPr>
-            <w:r>
-              <w:rPr>
-                <w:rFonts w:ascii="Times New Roman" w:hAnsi="Times New Roman"/>
-              </w:rPr>
               <w:t>&lt;/Configuration&gt;&lt;Configuration ConfiguredType="Property" Path="\Package.Variables[User::EncryptInDir].Properties[Value]" ValueType="String"&gt;&lt;ConfiguredValue&gt;\\f3420-mwbp11\Apps\Encryption\Encrypt_In\&lt;/ConfiguredValue&gt;</w:t>
             </w:r>
           </w:p>
@@ -20692,7 +20811,6 @@
               <w:rPr>
                 <w:rFonts w:ascii="Times New Roman" w:hAnsi="Times New Roman"/>
               </w:rPr>
-              <w:lastRenderedPageBreak/>
               <w:t>&lt;/Configuration&gt;&lt;/DTSConfiguration&gt;</w:t>
             </w:r>
           </w:p>
@@ -20711,7 +20829,7 @@
           <w:color w:val="auto"/>
         </w:rPr>
       </w:pPr>
-      <w:bookmarkStart w:id="56" w:name="_Toc495484436"/>
+      <w:bookmarkStart w:id="59" w:name="_Toc495484436"/>
       <w:r>
         <w:rPr>
           <w:i w:val="0"/>
@@ -20719,7 +20837,7 @@
         </w:rPr>
         <w:t>Code Files</w:t>
       </w:r>
-      <w:bookmarkEnd w:id="56"/>
+      <w:bookmarkEnd w:id="59"/>
     </w:p>
     <w:tbl>
       <w:tblPr>
@@ -20799,6 +20917,7 @@
               <w:rPr>
                 <w:rFonts w:ascii="Times New Roman" w:hAnsi="Times New Roman"/>
               </w:rPr>
+              <w:lastRenderedPageBreak/>
               <w:t>SSIS Package</w:t>
             </w:r>
           </w:p>
@@ -20905,19 +21024,16 @@
           <w:szCs w:val="24"/>
         </w:rPr>
       </w:pPr>
-      <w:bookmarkStart w:id="57" w:name="_Toc482877927"/>
-      <w:bookmarkStart w:id="58" w:name="_Toc482950204"/>
-      <w:bookmarkStart w:id="59" w:name="_Toc482877928"/>
-      <w:bookmarkStart w:id="60" w:name="_Toc482950205"/>
-      <w:bookmarkStart w:id="61" w:name="_Toc482877929"/>
-      <w:bookmarkStart w:id="62" w:name="_Toc482950206"/>
-      <w:bookmarkStart w:id="63" w:name="_Toc482877930"/>
-      <w:bookmarkStart w:id="64" w:name="_Toc482950207"/>
-      <w:bookmarkStart w:id="65" w:name="_Toc482877931"/>
-      <w:bookmarkStart w:id="66" w:name="_Toc482950208"/>
-      <w:bookmarkEnd w:id="57"/>
-      <w:bookmarkEnd w:id="58"/>
-      <w:bookmarkEnd w:id="59"/>
+      <w:bookmarkStart w:id="60" w:name="_Toc482877927"/>
+      <w:bookmarkStart w:id="61" w:name="_Toc482950204"/>
+      <w:bookmarkStart w:id="62" w:name="_Toc482877928"/>
+      <w:bookmarkStart w:id="63" w:name="_Toc482950205"/>
+      <w:bookmarkStart w:id="64" w:name="_Toc482877929"/>
+      <w:bookmarkStart w:id="65" w:name="_Toc482950206"/>
+      <w:bookmarkStart w:id="66" w:name="_Toc482877930"/>
+      <w:bookmarkStart w:id="67" w:name="_Toc482950207"/>
+      <w:bookmarkStart w:id="68" w:name="_Toc482877931"/>
+      <w:bookmarkStart w:id="69" w:name="_Toc482950208"/>
       <w:bookmarkEnd w:id="60"/>
       <w:bookmarkEnd w:id="61"/>
       <w:bookmarkEnd w:id="62"/>
@@ -20925,9 +21041,12 @@
       <w:bookmarkEnd w:id="64"/>
       <w:bookmarkEnd w:id="65"/>
       <w:bookmarkEnd w:id="66"/>
+      <w:bookmarkEnd w:id="67"/>
+      <w:bookmarkEnd w:id="68"/>
+      <w:bookmarkEnd w:id="69"/>
     </w:p>
     <w:sectPr>
-      <w:footerReference w:type="default" r:id="rId56"/>
+      <w:footerReference w:type="default" r:id="rId58"/>
       <w:pgSz w:w="12240" w:h="15840"/>
       <w:pgMar w:top="1440" w:right="1440" w:bottom="1440" w:left="1440" w:header="720" w:footer="720" w:gutter="0"/>
       <w:cols w:space="720"/>
@@ -21136,7 +21255,7 @@
         <w:noProof/>
         <w:sz w:val="18"/>
       </w:rPr>
-      <w:t>7/10/19</w:t>
+      <w:t>9/9/19</w:t>
     </w:r>
     <w:r>
       <w:rPr>
@@ -21191,7 +21310,7 @@
         <w:noProof/>
         <w:sz w:val="18"/>
       </w:rPr>
-      <w:t>29</w:t>
+      <w:t>26</w:t>
     </w:r>
     <w:r>
       <w:rPr>
@@ -21252,7 +21371,7 @@
         <v:path o:extrusionok="f" gradientshapeok="t" o:connecttype="rect"/>
         <o:lock v:ext="edit" aspectratio="t"/>
       </v:shapetype>
-      <v:shape id="_x0000_i1035" type="#_x0000_t75" style="width:11.4pt;height:11.4pt" o:bullet="t">
+      <v:shape id="_x0000_i1030" type="#_x0000_t75" style="width:11.4pt;height:11.4pt" o:bullet="t">
         <v:imagedata r:id="rId1" o:title="msoF48D"/>
       </v:shape>
     </w:pict>
@@ -24966,7 +25085,7 @@
 </file>
 
 <file path=customXml/itemProps1.xml><?xml version="1.0" encoding="utf-8"?>
-<ds:datastoreItem xmlns:ds="http://schemas.openxmlformats.org/officeDocument/2006/customXml" ds:itemID="{056054B7-CC16-4ED6-841C-C944D699140C}">
+<ds:datastoreItem xmlns:ds="http://schemas.openxmlformats.org/officeDocument/2006/customXml" ds:itemID="{CCCE5886-70EE-4DEA-82A5-02A4076FE2FD}">
   <ds:schemaRefs>
     <ds:schemaRef ds:uri="http://schemas.openxmlformats.org/officeDocument/2006/bibliography"/>
   </ds:schemaRefs>

</xml_diff>